<commit_message>
Auto commit: Fri Oct 18 17:02:13 2024
</commit_message>
<xml_diff>
--- a/Row and Column in Compose.docx
+++ b/Row and Column in Compose.docx
@@ -262,7 +262,10 @@
         <w:pStyle w:val="Heading1"/>
       </w:pPr>
       <w:r>
-        <w:t>Width and Height</w:t>
+        <w:t>Width and Heigh</w:t>
+      </w:r>
+      <w:r>
+        <w:t>t</w:t>
       </w:r>
     </w:p>
     <w:p>

</xml_diff>

<commit_message>
Auto commit: Fri Oct 18 17:02:28 2024
</commit_message>
<xml_diff>
--- a/Row and Column in Compose.docx
+++ b/Row and Column in Compose.docx
@@ -20,14 +20,23 @@
       </w:r>
     </w:p>
     <w:p>
-      <w:r>
-        <w:t>setContent{</w:t>
-      </w:r>
-    </w:p>
-    <w:p>
+      <w:proofErr w:type="spellStart"/>
+      <w:proofErr w:type="gramStart"/>
+      <w:r>
+        <w:t>setContent</w:t>
+      </w:r>
+      <w:proofErr w:type="spellEnd"/>
+      <w:r>
+        <w:t>{</w:t>
+      </w:r>
+      <w:proofErr w:type="gramEnd"/>
+    </w:p>
+    <w:p>
+      <w:proofErr w:type="gramStart"/>
       <w:r>
         <w:t>Row{</w:t>
       </w:r>
+      <w:proofErr w:type="gramEnd"/>
     </w:p>
     <w:p>
       <w:r>
@@ -35,8 +44,13 @@
       </w:r>
     </w:p>
     <w:p>
-      <w:r>
-        <w:t>Text{“Big bang”)</w:t>
+      <w:proofErr w:type="gramStart"/>
+      <w:r>
+        <w:t>Text{</w:t>
+      </w:r>
+      <w:proofErr w:type="gramEnd"/>
+      <w:r>
+        <w:t>“Big bang”)</w:t>
       </w:r>
     </w:p>
     <w:p>
@@ -68,33 +82,81 @@
       </w:r>
     </w:p>
     <w:p>
+      <w:proofErr w:type="spellStart"/>
       <w:r>
         <w:t>Arrangement.SpaceAround</w:t>
       </w:r>
+      <w:proofErr w:type="spellEnd"/>
       <w:r>
         <w:t xml:space="preserve">, </w:t>
       </w:r>
+      <w:proofErr w:type="spellStart"/>
       <w:r>
         <w:t>Arrangement.Space</w:t>
       </w:r>
       <w:r>
-        <w:t>Between, Arrangement.SpaceEvenly</w:t>
-      </w:r>
+        <w:t>Between</w:t>
+      </w:r>
+      <w:proofErr w:type="spellEnd"/>
+      <w:r>
+        <w:t xml:space="preserve">, </w:t>
+      </w:r>
+      <w:proofErr w:type="spellStart"/>
+      <w:r>
+        <w:t>Arrangement.SpaceEvenly</w:t>
+      </w:r>
+      <w:proofErr w:type="spellEnd"/>
     </w:p>
     <w:p/>
     <w:p/>
     <w:p/>
     <w:p>
       <w:r>
-        <w:t>Alignment -&gt; Cross Axis , column ko cross krny wali direction mai</w:t>
-      </w:r>
+        <w:t xml:space="preserve">Alignment -&gt; Cross </w:t>
+      </w:r>
+      <w:proofErr w:type="gramStart"/>
+      <w:r>
+        <w:t>Axis ,</w:t>
+      </w:r>
+      <w:proofErr w:type="gramEnd"/>
+      <w:r>
+        <w:t xml:space="preserve"> column ko cross </w:t>
+      </w:r>
+      <w:proofErr w:type="spellStart"/>
+      <w:r>
+        <w:t>krny</w:t>
+      </w:r>
+      <w:proofErr w:type="spellEnd"/>
+      <w:r>
+        <w:t xml:space="preserve"> </w:t>
+      </w:r>
+      <w:proofErr w:type="spellStart"/>
+      <w:r>
+        <w:t>wali</w:t>
+      </w:r>
+      <w:proofErr w:type="spellEnd"/>
+      <w:r>
+        <w:t xml:space="preserve"> direction </w:t>
+      </w:r>
+      <w:proofErr w:type="spellStart"/>
+      <w:r>
+        <w:t>mai</w:t>
+      </w:r>
+      <w:proofErr w:type="spellEnd"/>
     </w:p>
     <w:p/>
     <w:p/>
     <w:p>
-      <w:r>
-        <w:t>setContent{</w:t>
-      </w:r>
+      <w:proofErr w:type="spellStart"/>
+      <w:proofErr w:type="gramStart"/>
+      <w:r>
+        <w:t>setContent</w:t>
+      </w:r>
+      <w:proofErr w:type="spellEnd"/>
+      <w:r>
+        <w:t>{</w:t>
+      </w:r>
+      <w:proofErr w:type="gramEnd"/>
     </w:p>
     <w:p>
       <w:r>
@@ -107,8 +169,13 @@
       </w:r>
     </w:p>
     <w:p>
-      <w:r>
-        <w:t>Text{“Big bang”)</w:t>
+      <w:proofErr w:type="gramStart"/>
+      <w:r>
+        <w:t>Text{</w:t>
+      </w:r>
+      <w:proofErr w:type="gramEnd"/>
+      <w:r>
+        <w:t>“Big bang”)</w:t>
       </w:r>
     </w:p>
     <w:p>
@@ -126,7 +193,11 @@
     <w:p>
       <w:r>
         <w:lastRenderedPageBreak/>
-        <w:t>Column (modifier = Modifier.</w:t>
+        <w:t xml:space="preserve">Column (modifier = </w:t>
+      </w:r>
+      <w:proofErr w:type="spellStart"/>
+      <w:r>
+        <w:t>Modifier.</w:t>
       </w:r>
       <w:r>
         <w:rPr>
@@ -135,8 +206,13 @@
         </w:rPr>
         <w:t>fillMaxHeight</w:t>
       </w:r>
-      <w:r>
-        <w:t>().</w:t>
+      <w:proofErr w:type="spellEnd"/>
+      <w:r>
+        <w:t>(</w:t>
+      </w:r>
+      <w:proofErr w:type="gramStart"/>
+      <w:r>
+        <w:t>).</w:t>
       </w:r>
       <w:r>
         <w:rPr>
@@ -145,21 +221,53 @@
         </w:rPr>
         <w:t>background</w:t>
       </w:r>
-      <w:r>
-        <w:t>(Color.Red),</w:t>
+      <w:proofErr w:type="gramEnd"/>
+      <w:r>
+        <w:t>(</w:t>
+      </w:r>
+      <w:proofErr w:type="spellStart"/>
+      <w:r>
+        <w:t>Color.Red</w:t>
+      </w:r>
+      <w:proofErr w:type="spellEnd"/>
+      <w:r>
+        <w:t>),</w:t>
       </w:r>
       <w:r>
         <w:br/>
-        <w:t xml:space="preserve">    horizontalAlignment = Alignment.Start</w:t>
-      </w:r>
+        <w:t xml:space="preserve">    </w:t>
+      </w:r>
+      <w:proofErr w:type="spellStart"/>
+      <w:r>
+        <w:t>horizontalAlignment</w:t>
+      </w:r>
+      <w:proofErr w:type="spellEnd"/>
+      <w:r>
+        <w:t xml:space="preserve"> = </w:t>
+      </w:r>
+      <w:proofErr w:type="spellStart"/>
+      <w:r>
+        <w:t>Alignment.Start</w:t>
+      </w:r>
+      <w:proofErr w:type="spellEnd"/>
       <w:r>
         <w:t>,</w:t>
       </w:r>
     </w:p>
     <w:p>
-      <w:r>
-        <w:t>verticalArrangement = Arrangement.SpaceAround</w:t>
-      </w:r>
+      <w:proofErr w:type="spellStart"/>
+      <w:r>
+        <w:t>verticalArrangement</w:t>
+      </w:r>
+      <w:proofErr w:type="spellEnd"/>
+      <w:r>
+        <w:t xml:space="preserve"> = </w:t>
+      </w:r>
+      <w:proofErr w:type="spellStart"/>
+      <w:r>
+        <w:t>Arrangement.SpaceAround</w:t>
+      </w:r>
+      <w:proofErr w:type="spellEnd"/>
     </w:p>
     <w:p>
       <w:pPr>
@@ -190,8 +298,13 @@
         <w:br/>
         <w:t xml:space="preserve">    </w:t>
       </w:r>
-      <w:r>
-        <w:t>Text("Big N")</w:t>
+      <w:proofErr w:type="gramStart"/>
+      <w:r>
+        <w:t>Text(</w:t>
+      </w:r>
+      <w:proofErr w:type="gramEnd"/>
+      <w:r>
+        <w:t>"Big N")</w:t>
       </w:r>
       <w:r>
         <w:br/>
@@ -231,6 +344,7 @@
           <w:iCs/>
         </w:rPr>
       </w:pPr>
+      <w:proofErr w:type="spellStart"/>
       <w:r>
         <w:t>Modifier.</w:t>
       </w:r>
@@ -246,7 +360,15 @@
           <w:i/>
           <w:iCs/>
         </w:rPr>
-        <w:t>xSize(0.5f) -&gt; It fills 50% of screen</w:t>
+        <w:t>xSize</w:t>
+      </w:r>
+      <w:proofErr w:type="spellEnd"/>
+      <w:r>
+        <w:rPr>
+          <w:i/>
+          <w:iCs/>
+        </w:rPr>
+        <w:t>(0.5f) -&gt; It fills 50% of screen</w:t>
       </w:r>
     </w:p>
     <w:p>
@@ -274,13 +396,32 @@
       </w:r>
     </w:p>
     <w:p>
-      <w:r>
-        <w:t>.width(100.dp),</w:t>
-      </w:r>
-    </w:p>
-    <w:p>
-      <w:r>
-        <w:t>.height(100.dp)</w:t>
+      <w:proofErr w:type="gramStart"/>
+      <w:r>
+        <w:t>.width</w:t>
+      </w:r>
+      <w:proofErr w:type="gramEnd"/>
+      <w:r>
+        <w:t>(100.dp),</w:t>
+      </w:r>
+    </w:p>
+    <w:p>
+      <w:proofErr w:type="gramStart"/>
+      <w:r>
+        <w:t>.height</w:t>
+      </w:r>
+      <w:proofErr w:type="gramEnd"/>
+      <w:r>
+        <w:t>(100.dp)</w:t>
+      </w:r>
+    </w:p>
+    <w:p/>
+    <w:p>
+      <w:pPr>
+        <w:pStyle w:val="Heading1"/>
+      </w:pPr>
+      <w:r>
+        <w:t>Modifier Attributes</w:t>
       </w:r>
     </w:p>
     <w:p/>

</xml_diff>

<commit_message>
Auto commit: Fri Oct 18 17:02:35 2024
</commit_message>
<xml_diff>
--- a/Row and Column in Compose.docx
+++ b/Row and Column in Compose.docx
@@ -20,23 +20,14 @@
       </w:r>
     </w:p>
     <w:p>
-      <w:proofErr w:type="spellStart"/>
-      <w:proofErr w:type="gramStart"/>
-      <w:r>
-        <w:t>setContent</w:t>
-      </w:r>
-      <w:proofErr w:type="spellEnd"/>
-      <w:r>
-        <w:t>{</w:t>
-      </w:r>
-      <w:proofErr w:type="gramEnd"/>
-    </w:p>
-    <w:p>
-      <w:proofErr w:type="gramStart"/>
+      <w:r>
+        <w:t>setContent{</w:t>
+      </w:r>
+    </w:p>
+    <w:p>
       <w:r>
         <w:t>Row{</w:t>
       </w:r>
-      <w:proofErr w:type="gramEnd"/>
     </w:p>
     <w:p>
       <w:r>
@@ -44,13 +35,8 @@
       </w:r>
     </w:p>
     <w:p>
-      <w:proofErr w:type="gramStart"/>
-      <w:r>
-        <w:t>Text{</w:t>
-      </w:r>
-      <w:proofErr w:type="gramEnd"/>
-      <w:r>
-        <w:t>“Big bang”)</w:t>
+      <w:r>
+        <w:t>Text{“Big bang”)</w:t>
       </w:r>
     </w:p>
     <w:p>
@@ -82,81 +68,33 @@
       </w:r>
     </w:p>
     <w:p>
-      <w:proofErr w:type="spellStart"/>
       <w:r>
         <w:t>Arrangement.SpaceAround</w:t>
       </w:r>
-      <w:proofErr w:type="spellEnd"/>
       <w:r>
         <w:t xml:space="preserve">, </w:t>
       </w:r>
-      <w:proofErr w:type="spellStart"/>
       <w:r>
         <w:t>Arrangement.Space</w:t>
       </w:r>
       <w:r>
-        <w:t>Between</w:t>
-      </w:r>
-      <w:proofErr w:type="spellEnd"/>
-      <w:r>
-        <w:t xml:space="preserve">, </w:t>
-      </w:r>
-      <w:proofErr w:type="spellStart"/>
-      <w:r>
-        <w:t>Arrangement.SpaceEvenly</w:t>
-      </w:r>
-      <w:proofErr w:type="spellEnd"/>
-    </w:p>
-    <w:p/>
-    <w:p/>
-    <w:p/>
-    <w:p>
-      <w:r>
-        <w:t xml:space="preserve">Alignment -&gt; Cross </w:t>
-      </w:r>
-      <w:proofErr w:type="gramStart"/>
-      <w:r>
-        <w:t>Axis ,</w:t>
-      </w:r>
-      <w:proofErr w:type="gramEnd"/>
-      <w:r>
-        <w:t xml:space="preserve"> column ko cross </w:t>
-      </w:r>
-      <w:proofErr w:type="spellStart"/>
-      <w:r>
-        <w:t>krny</w:t>
-      </w:r>
-      <w:proofErr w:type="spellEnd"/>
-      <w:r>
-        <w:t xml:space="preserve"> </w:t>
-      </w:r>
-      <w:proofErr w:type="spellStart"/>
-      <w:r>
-        <w:t>wali</w:t>
-      </w:r>
-      <w:proofErr w:type="spellEnd"/>
-      <w:r>
-        <w:t xml:space="preserve"> direction </w:t>
-      </w:r>
-      <w:proofErr w:type="spellStart"/>
-      <w:r>
-        <w:t>mai</w:t>
-      </w:r>
-      <w:proofErr w:type="spellEnd"/>
-    </w:p>
-    <w:p/>
-    <w:p/>
-    <w:p>
-      <w:proofErr w:type="spellStart"/>
-      <w:proofErr w:type="gramStart"/>
-      <w:r>
-        <w:t>setContent</w:t>
-      </w:r>
-      <w:proofErr w:type="spellEnd"/>
-      <w:r>
-        <w:t>{</w:t>
-      </w:r>
-      <w:proofErr w:type="gramEnd"/>
+        <w:t>Between, Arrangement.SpaceEvenly</w:t>
+      </w:r>
+    </w:p>
+    <w:p/>
+    <w:p/>
+    <w:p/>
+    <w:p>
+      <w:r>
+        <w:t>Alignment -&gt; Cross Axis , column ko cross krny wali direction mai</w:t>
+      </w:r>
+    </w:p>
+    <w:p/>
+    <w:p/>
+    <w:p>
+      <w:r>
+        <w:t>setContent{</w:t>
+      </w:r>
     </w:p>
     <w:p>
       <w:r>
@@ -169,13 +107,8 @@
       </w:r>
     </w:p>
     <w:p>
-      <w:proofErr w:type="gramStart"/>
-      <w:r>
-        <w:t>Text{</w:t>
-      </w:r>
-      <w:proofErr w:type="gramEnd"/>
-      <w:r>
-        <w:t>“Big bang”)</w:t>
+      <w:r>
+        <w:t>Text{“Big bang”)</w:t>
       </w:r>
     </w:p>
     <w:p>
@@ -193,11 +126,7 @@
     <w:p>
       <w:r>
         <w:lastRenderedPageBreak/>
-        <w:t xml:space="preserve">Column (modifier = </w:t>
-      </w:r>
-      <w:proofErr w:type="spellStart"/>
-      <w:r>
-        <w:t>Modifier.</w:t>
+        <w:t>Column (modifier = Modifier.</w:t>
       </w:r>
       <w:r>
         <w:rPr>
@@ -206,13 +135,8 @@
         </w:rPr>
         <w:t>fillMaxHeight</w:t>
       </w:r>
-      <w:proofErr w:type="spellEnd"/>
-      <w:r>
-        <w:t>(</w:t>
-      </w:r>
-      <w:proofErr w:type="gramStart"/>
-      <w:r>
-        <w:t>).</w:t>
+      <w:r>
+        <w:t>().</w:t>
       </w:r>
       <w:r>
         <w:rPr>
@@ -221,53 +145,21 @@
         </w:rPr>
         <w:t>background</w:t>
       </w:r>
-      <w:proofErr w:type="gramEnd"/>
-      <w:r>
-        <w:t>(</w:t>
-      </w:r>
-      <w:proofErr w:type="spellStart"/>
-      <w:r>
-        <w:t>Color.Red</w:t>
-      </w:r>
-      <w:proofErr w:type="spellEnd"/>
-      <w:r>
-        <w:t>),</w:t>
+      <w:r>
+        <w:t>(Color.Red),</w:t>
       </w:r>
       <w:r>
         <w:br/>
-        <w:t xml:space="preserve">    </w:t>
-      </w:r>
-      <w:proofErr w:type="spellStart"/>
-      <w:r>
-        <w:t>horizontalAlignment</w:t>
-      </w:r>
-      <w:proofErr w:type="spellEnd"/>
-      <w:r>
-        <w:t xml:space="preserve"> = </w:t>
-      </w:r>
-      <w:proofErr w:type="spellStart"/>
-      <w:r>
-        <w:t>Alignment.Start</w:t>
-      </w:r>
-      <w:proofErr w:type="spellEnd"/>
+        <w:t xml:space="preserve">    horizontalAlignment = Alignment.Start</w:t>
+      </w:r>
       <w:r>
         <w:t>,</w:t>
       </w:r>
     </w:p>
     <w:p>
-      <w:proofErr w:type="spellStart"/>
-      <w:r>
-        <w:t>verticalArrangement</w:t>
-      </w:r>
-      <w:proofErr w:type="spellEnd"/>
-      <w:r>
-        <w:t xml:space="preserve"> = </w:t>
-      </w:r>
-      <w:proofErr w:type="spellStart"/>
-      <w:r>
-        <w:t>Arrangement.SpaceAround</w:t>
-      </w:r>
-      <w:proofErr w:type="spellEnd"/>
+      <w:r>
+        <w:t>verticalArrangement = Arrangement.SpaceAround</w:t>
+      </w:r>
     </w:p>
     <w:p>
       <w:pPr>
@@ -298,13 +190,8 @@
         <w:br/>
         <w:t xml:space="preserve">    </w:t>
       </w:r>
-      <w:proofErr w:type="gramStart"/>
-      <w:r>
-        <w:t>Text(</w:t>
-      </w:r>
-      <w:proofErr w:type="gramEnd"/>
-      <w:r>
-        <w:t>"Big N")</w:t>
+      <w:r>
+        <w:t>Text("Big N")</w:t>
       </w:r>
       <w:r>
         <w:br/>
@@ -344,7 +231,6 @@
           <w:iCs/>
         </w:rPr>
       </w:pPr>
-      <w:proofErr w:type="spellStart"/>
       <w:r>
         <w:t>Modifier.</w:t>
       </w:r>
@@ -360,15 +246,7 @@
           <w:i/>
           <w:iCs/>
         </w:rPr>
-        <w:t>xSize</w:t>
-      </w:r>
-      <w:proofErr w:type="spellEnd"/>
-      <w:r>
-        <w:rPr>
-          <w:i/>
-          <w:iCs/>
-        </w:rPr>
-        <w:t>(0.5f) -&gt; It fills 50% of screen</w:t>
+        <w:t>xSize(0.5f) -&gt; It fills 50% of screen</w:t>
       </w:r>
     </w:p>
     <w:p>
@@ -396,23 +274,13 @@
       </w:r>
     </w:p>
     <w:p>
-      <w:proofErr w:type="gramStart"/>
-      <w:r>
-        <w:t>.width</w:t>
-      </w:r>
-      <w:proofErr w:type="gramEnd"/>
-      <w:r>
-        <w:t>(100.dp),</w:t>
-      </w:r>
-    </w:p>
-    <w:p>
-      <w:proofErr w:type="gramStart"/>
-      <w:r>
-        <w:t>.height</w:t>
-      </w:r>
-      <w:proofErr w:type="gramEnd"/>
-      <w:r>
-        <w:t>(100.dp)</w:t>
+      <w:r>
+        <w:t>.width(100.dp),</w:t>
+      </w:r>
+    </w:p>
+    <w:p>
+      <w:r>
+        <w:t>.height(100.dp)</w:t>
       </w:r>
     </w:p>
     <w:p/>
@@ -422,6 +290,11 @@
       </w:pPr>
       <w:r>
         <w:t>Modifier Attributes</w:t>
+      </w:r>
+    </w:p>
+    <w:p>
+      <w:r>
+        <w:t>.background(Color.Red)</w:t>
       </w:r>
     </w:p>
     <w:p/>

</xml_diff>

<commit_message>
Auto commit: Fri Oct 18 17:03:32 2024
</commit_message>
<xml_diff>
--- a/Row and Column in Compose.docx
+++ b/Row and Column in Compose.docx
@@ -295,6 +295,16 @@
     <w:p>
       <w:r>
         <w:t>.background(Color.Red)</w:t>
+      </w:r>
+    </w:p>
+    <w:p>
+      <w:r>
+        <w:t>.fillMaxHeight(), .fillMaxWidth(), .width(), .height(), .fillMaxSize()</w:t>
+      </w:r>
+    </w:p>
+    <w:p>
+      <w:r>
+        <w:t>You can pass paremeters to Maximum height, width and fill maxsize like 0.5f 50% covering.</w:t>
       </w:r>
     </w:p>
     <w:p/>

</xml_diff>

<commit_message>
Auto commit: Fri Oct 18 17:04:53 2024
</commit_message>
<xml_diff>
--- a/Row and Column in Compose.docx
+++ b/Row and Column in Compose.docx
@@ -305,6 +305,11 @@
     <w:p>
       <w:r>
         <w:t>You can pass paremeters to Maximum height, width and fill maxsize like 0.5f 50% covering.</w:t>
+      </w:r>
+    </w:p>
+    <w:p>
+      <w:r>
+        <w:t>If we pass more width than parents width, automatically set to parent width for width() function</w:t>
       </w:r>
     </w:p>
     <w:p/>

</xml_diff>

<commit_message>
Auto commit: Fri Oct 18 17:06:26 2024
</commit_message>
<xml_diff>
--- a/Row and Column in Compose.docx
+++ b/Row and Column in Compose.docx
@@ -310,6 +310,11 @@
     <w:p>
       <w:r>
         <w:t>If we pass more width than parents width, automatically set to parent width for width() function</w:t>
+      </w:r>
+    </w:p>
+    <w:p>
+      <w:r>
+        <w:t>.requiredWidth will actually taken according to given width, so it does not rely on parents width.</w:t>
       </w:r>
     </w:p>
     <w:p/>

</xml_diff>

<commit_message>
Auto commit: Fri Oct 18 17:07:21 2024
</commit_message>
<xml_diff>
--- a/Row and Column in Compose.docx
+++ b/Row and Column in Compose.docx
@@ -315,6 +315,11 @@
     <w:p>
       <w:r>
         <w:t>.requiredWidth will actually taken according to given width, so it does not rely on parents width.</w:t>
+      </w:r>
+    </w:p>
+    <w:p>
+      <w:r>
+        <w:t>.padding(10.dp) You can give padding like that.</w:t>
       </w:r>
     </w:p>
     <w:p/>

</xml_diff>

<commit_message>
Auto commit: Fri Oct 18 17:07:55 2024
</commit_message>
<xml_diff>
--- a/Row and Column in Compose.docx
+++ b/Row and Column in Compose.docx
@@ -320,6 +320,11 @@
     <w:p>
       <w:r>
         <w:t>.padding(10.dp) You can give padding like that.</w:t>
+      </w:r>
+    </w:p>
+    <w:p>
+      <w:r>
+        <w:t>2 paremeters -&gt; first for horinzontal and second for vertical</w:t>
       </w:r>
     </w:p>
     <w:p/>

</xml_diff>

<commit_message>
Auto commit: Fri Oct 18 17:08:29 2024
</commit_message>
<xml_diff>
--- a/Row and Column in Compose.docx
+++ b/Row and Column in Compose.docx
@@ -325,6 +325,11 @@
     <w:p>
       <w:r>
         <w:t>2 paremeters -&gt; first for horinzontal and second for vertical</w:t>
+      </w:r>
+    </w:p>
+    <w:p>
+      <w:r>
+        <w:t>4 parameters -&gt; start, top, end, bottom</w:t>
       </w:r>
     </w:p>
     <w:p/>

</xml_diff>

<commit_message>
Auto commit: Fri Oct 18 17:09:11 2024
</commit_message>
<xml_diff>
--- a/Row and Column in Compose.docx
+++ b/Row and Column in Compose.docx
@@ -20,14 +20,23 @@
       </w:r>
     </w:p>
     <w:p>
-      <w:r>
-        <w:t>setContent{</w:t>
-      </w:r>
-    </w:p>
-    <w:p>
+      <w:proofErr w:type="spellStart"/>
+      <w:proofErr w:type="gramStart"/>
+      <w:r>
+        <w:t>setContent</w:t>
+      </w:r>
+      <w:proofErr w:type="spellEnd"/>
+      <w:r>
+        <w:t>{</w:t>
+      </w:r>
+      <w:proofErr w:type="gramEnd"/>
+    </w:p>
+    <w:p>
+      <w:proofErr w:type="gramStart"/>
       <w:r>
         <w:t>Row{</w:t>
       </w:r>
+      <w:proofErr w:type="gramEnd"/>
     </w:p>
     <w:p>
       <w:r>
@@ -35,8 +44,13 @@
       </w:r>
     </w:p>
     <w:p>
-      <w:r>
-        <w:t>Text{“Big bang”)</w:t>
+      <w:proofErr w:type="gramStart"/>
+      <w:r>
+        <w:t>Text{</w:t>
+      </w:r>
+      <w:proofErr w:type="gramEnd"/>
+      <w:r>
+        <w:t>“Big bang”)</w:t>
       </w:r>
     </w:p>
     <w:p>
@@ -68,33 +82,81 @@
       </w:r>
     </w:p>
     <w:p>
+      <w:proofErr w:type="spellStart"/>
       <w:r>
         <w:t>Arrangement.SpaceAround</w:t>
       </w:r>
+      <w:proofErr w:type="spellEnd"/>
       <w:r>
         <w:t xml:space="preserve">, </w:t>
       </w:r>
+      <w:proofErr w:type="spellStart"/>
       <w:r>
         <w:t>Arrangement.Space</w:t>
       </w:r>
       <w:r>
-        <w:t>Between, Arrangement.SpaceEvenly</w:t>
-      </w:r>
+        <w:t>Between</w:t>
+      </w:r>
+      <w:proofErr w:type="spellEnd"/>
+      <w:r>
+        <w:t xml:space="preserve">, </w:t>
+      </w:r>
+      <w:proofErr w:type="spellStart"/>
+      <w:r>
+        <w:t>Arrangement.SpaceEvenly</w:t>
+      </w:r>
+      <w:proofErr w:type="spellEnd"/>
     </w:p>
     <w:p/>
     <w:p/>
     <w:p/>
     <w:p>
       <w:r>
-        <w:t>Alignment -&gt; Cross Axis , column ko cross krny wali direction mai</w:t>
-      </w:r>
+        <w:t xml:space="preserve">Alignment -&gt; Cross </w:t>
+      </w:r>
+      <w:proofErr w:type="gramStart"/>
+      <w:r>
+        <w:t>Axis ,</w:t>
+      </w:r>
+      <w:proofErr w:type="gramEnd"/>
+      <w:r>
+        <w:t xml:space="preserve"> column ko cross </w:t>
+      </w:r>
+      <w:proofErr w:type="spellStart"/>
+      <w:r>
+        <w:t>krny</w:t>
+      </w:r>
+      <w:proofErr w:type="spellEnd"/>
+      <w:r>
+        <w:t xml:space="preserve"> </w:t>
+      </w:r>
+      <w:proofErr w:type="spellStart"/>
+      <w:r>
+        <w:t>wali</w:t>
+      </w:r>
+      <w:proofErr w:type="spellEnd"/>
+      <w:r>
+        <w:t xml:space="preserve"> direction </w:t>
+      </w:r>
+      <w:proofErr w:type="spellStart"/>
+      <w:r>
+        <w:t>mai</w:t>
+      </w:r>
+      <w:proofErr w:type="spellEnd"/>
     </w:p>
     <w:p/>
     <w:p/>
     <w:p>
-      <w:r>
-        <w:t>setContent{</w:t>
-      </w:r>
+      <w:proofErr w:type="spellStart"/>
+      <w:proofErr w:type="gramStart"/>
+      <w:r>
+        <w:t>setContent</w:t>
+      </w:r>
+      <w:proofErr w:type="spellEnd"/>
+      <w:r>
+        <w:t>{</w:t>
+      </w:r>
+      <w:proofErr w:type="gramEnd"/>
     </w:p>
     <w:p>
       <w:r>
@@ -107,8 +169,13 @@
       </w:r>
     </w:p>
     <w:p>
-      <w:r>
-        <w:t>Text{“Big bang”)</w:t>
+      <w:proofErr w:type="gramStart"/>
+      <w:r>
+        <w:t>Text{</w:t>
+      </w:r>
+      <w:proofErr w:type="gramEnd"/>
+      <w:r>
+        <w:t>“Big bang”)</w:t>
       </w:r>
     </w:p>
     <w:p>
@@ -126,7 +193,11 @@
     <w:p>
       <w:r>
         <w:lastRenderedPageBreak/>
-        <w:t>Column (modifier = Modifier.</w:t>
+        <w:t xml:space="preserve">Column (modifier = </w:t>
+      </w:r>
+      <w:proofErr w:type="spellStart"/>
+      <w:r>
+        <w:t>Modifier.</w:t>
       </w:r>
       <w:r>
         <w:rPr>
@@ -135,8 +206,13 @@
         </w:rPr>
         <w:t>fillMaxHeight</w:t>
       </w:r>
-      <w:r>
-        <w:t>().</w:t>
+      <w:proofErr w:type="spellEnd"/>
+      <w:r>
+        <w:t>(</w:t>
+      </w:r>
+      <w:proofErr w:type="gramStart"/>
+      <w:r>
+        <w:t>).</w:t>
       </w:r>
       <w:r>
         <w:rPr>
@@ -145,21 +221,53 @@
         </w:rPr>
         <w:t>background</w:t>
       </w:r>
-      <w:r>
-        <w:t>(Color.Red),</w:t>
+      <w:proofErr w:type="gramEnd"/>
+      <w:r>
+        <w:t>(</w:t>
+      </w:r>
+      <w:proofErr w:type="spellStart"/>
+      <w:r>
+        <w:t>Color.Red</w:t>
+      </w:r>
+      <w:proofErr w:type="spellEnd"/>
+      <w:r>
+        <w:t>),</w:t>
       </w:r>
       <w:r>
         <w:br/>
-        <w:t xml:space="preserve">    horizontalAlignment = Alignment.Start</w:t>
-      </w:r>
+        <w:t xml:space="preserve">    </w:t>
+      </w:r>
+      <w:proofErr w:type="spellStart"/>
+      <w:r>
+        <w:t>horizontalAlignment</w:t>
+      </w:r>
+      <w:proofErr w:type="spellEnd"/>
+      <w:r>
+        <w:t xml:space="preserve"> = </w:t>
+      </w:r>
+      <w:proofErr w:type="spellStart"/>
+      <w:r>
+        <w:t>Alignment.Start</w:t>
+      </w:r>
+      <w:proofErr w:type="spellEnd"/>
       <w:r>
         <w:t>,</w:t>
       </w:r>
     </w:p>
     <w:p>
-      <w:r>
-        <w:t>verticalArrangement = Arrangement.SpaceAround</w:t>
-      </w:r>
+      <w:proofErr w:type="spellStart"/>
+      <w:r>
+        <w:t>verticalArrangement</w:t>
+      </w:r>
+      <w:proofErr w:type="spellEnd"/>
+      <w:r>
+        <w:t xml:space="preserve"> = </w:t>
+      </w:r>
+      <w:proofErr w:type="spellStart"/>
+      <w:r>
+        <w:t>Arrangement.SpaceAround</w:t>
+      </w:r>
+      <w:proofErr w:type="spellEnd"/>
     </w:p>
     <w:p>
       <w:pPr>
@@ -190,8 +298,13 @@
         <w:br/>
         <w:t xml:space="preserve">    </w:t>
       </w:r>
-      <w:r>
-        <w:t>Text("Big N")</w:t>
+      <w:proofErr w:type="gramStart"/>
+      <w:r>
+        <w:t>Text(</w:t>
+      </w:r>
+      <w:proofErr w:type="gramEnd"/>
+      <w:r>
+        <w:t>"Big N")</w:t>
       </w:r>
       <w:r>
         <w:br/>
@@ -231,6 +344,7 @@
           <w:iCs/>
         </w:rPr>
       </w:pPr>
+      <w:proofErr w:type="spellStart"/>
       <w:r>
         <w:t>Modifier.</w:t>
       </w:r>
@@ -246,7 +360,15 @@
           <w:i/>
           <w:iCs/>
         </w:rPr>
-        <w:t>xSize(0.5f) -&gt; It fills 50% of screen</w:t>
+        <w:t>xSize</w:t>
+      </w:r>
+      <w:proofErr w:type="spellEnd"/>
+      <w:r>
+        <w:rPr>
+          <w:i/>
+          <w:iCs/>
+        </w:rPr>
+        <w:t>(0.5f) -&gt; It fills 50% of screen</w:t>
       </w:r>
     </w:p>
     <w:p>
@@ -274,13 +396,23 @@
       </w:r>
     </w:p>
     <w:p>
-      <w:r>
-        <w:t>.width(100.dp),</w:t>
-      </w:r>
-    </w:p>
-    <w:p>
-      <w:r>
-        <w:t>.height(100.dp)</w:t>
+      <w:proofErr w:type="gramStart"/>
+      <w:r>
+        <w:t>.width</w:t>
+      </w:r>
+      <w:proofErr w:type="gramEnd"/>
+      <w:r>
+        <w:t>(100.dp),</w:t>
+      </w:r>
+    </w:p>
+    <w:p>
+      <w:proofErr w:type="gramStart"/>
+      <w:r>
+        <w:t>.height</w:t>
+      </w:r>
+      <w:proofErr w:type="gramEnd"/>
+      <w:r>
+        <w:t>(100.dp)</w:t>
       </w:r>
     </w:p>
     <w:p/>
@@ -296,43 +428,150 @@
       </w:r>
     </w:p>
     <w:p>
-      <w:r>
-        <w:t>.background(Color.Red)</w:t>
-      </w:r>
-    </w:p>
-    <w:p>
-      <w:r>
-        <w:t>.fillMaxHeight(), .fillMaxWidth(), .width(), .height(), .fillMaxSize()</w:t>
-      </w:r>
-    </w:p>
-    <w:p>
-      <w:r>
-        <w:t>You can pass paremeters to Maximum height, width and fill maxsize like 0.5f 50% covering.</w:t>
-      </w:r>
-    </w:p>
-    <w:p>
-      <w:r>
-        <w:t>If we pass more width than parents width, automatically set to parent width for width() function</w:t>
-      </w:r>
-    </w:p>
-    <w:p>
-      <w:r>
-        <w:t>.requiredWidth will actually taken according to given width, so it does not rely on parents width.</w:t>
-      </w:r>
-    </w:p>
-    <w:p>
-      <w:r>
-        <w:t>.padding(10.dp) You can give padding like that.</w:t>
-      </w:r>
-    </w:p>
-    <w:p>
-      <w:r>
-        <w:t>2 paremeters -&gt; first for horinzontal and second for vertical</w:t>
+      <w:proofErr w:type="gramStart"/>
+      <w:r>
+        <w:t>.background</w:t>
+      </w:r>
+      <w:proofErr w:type="gramEnd"/>
+      <w:r>
+        <w:t>(</w:t>
+      </w:r>
+      <w:proofErr w:type="spellStart"/>
+      <w:r>
+        <w:t>Color.Red</w:t>
+      </w:r>
+      <w:proofErr w:type="spellEnd"/>
+      <w:r>
+        <w:t>)</w:t>
+      </w:r>
+    </w:p>
+    <w:p>
+      <w:proofErr w:type="gramStart"/>
+      <w:r>
+        <w:t>.</w:t>
+      </w:r>
+      <w:proofErr w:type="spellStart"/>
+      <w:r>
+        <w:t>fillMaxHeight</w:t>
+      </w:r>
+      <w:proofErr w:type="spellEnd"/>
+      <w:proofErr w:type="gramEnd"/>
+      <w:r>
+        <w:t>(), .</w:t>
+      </w:r>
+      <w:proofErr w:type="spellStart"/>
+      <w:r>
+        <w:t>fillMaxWidth</w:t>
+      </w:r>
+      <w:proofErr w:type="spellEnd"/>
+      <w:r>
+        <w:t>(), .width(), .height(), .</w:t>
+      </w:r>
+      <w:proofErr w:type="spellStart"/>
+      <w:r>
+        <w:t>fillMaxSize</w:t>
+      </w:r>
+      <w:proofErr w:type="spellEnd"/>
+      <w:r>
+        <w:t>()</w:t>
+      </w:r>
+    </w:p>
+    <w:p>
+      <w:r>
+        <w:t xml:space="preserve">You can pass </w:t>
+      </w:r>
+      <w:proofErr w:type="spellStart"/>
+      <w:r>
+        <w:t>paremeters</w:t>
+      </w:r>
+      <w:proofErr w:type="spellEnd"/>
+      <w:r>
+        <w:t xml:space="preserve"> to Maximum height, width and fill </w:t>
+      </w:r>
+      <w:proofErr w:type="spellStart"/>
+      <w:r>
+        <w:t>maxsize</w:t>
+      </w:r>
+      <w:proofErr w:type="spellEnd"/>
+      <w:r>
+        <w:t xml:space="preserve"> like 0.5f 50% covering.</w:t>
+      </w:r>
+    </w:p>
+    <w:p>
+      <w:r>
+        <w:t xml:space="preserve">If we pass more width than parents width, automatically set to parent width for </w:t>
+      </w:r>
+      <w:proofErr w:type="gramStart"/>
+      <w:r>
+        <w:t>width(</w:t>
+      </w:r>
+      <w:proofErr w:type="gramEnd"/>
+      <w:r>
+        <w:t>) function</w:t>
+      </w:r>
+    </w:p>
+    <w:p>
+      <w:proofErr w:type="gramStart"/>
+      <w:r>
+        <w:t>.</w:t>
+      </w:r>
+      <w:proofErr w:type="spellStart"/>
+      <w:r>
+        <w:t>requiredWidth</w:t>
+      </w:r>
+      <w:proofErr w:type="spellEnd"/>
+      <w:proofErr w:type="gramEnd"/>
+      <w:r>
+        <w:t xml:space="preserve"> will actually taken according to given width, so it does not rely on parents width.</w:t>
+      </w:r>
+    </w:p>
+    <w:p>
+      <w:proofErr w:type="gramStart"/>
+      <w:r>
+        <w:t>.padding</w:t>
+      </w:r>
+      <w:proofErr w:type="gramEnd"/>
+      <w:r>
+        <w:t>(10.dp) You can give padding like that.</w:t>
+      </w:r>
+    </w:p>
+    <w:p>
+      <w:r>
+        <w:t xml:space="preserve">2 </w:t>
+      </w:r>
+      <w:proofErr w:type="spellStart"/>
+      <w:r>
+        <w:t>paremeters</w:t>
+      </w:r>
+      <w:proofErr w:type="spellEnd"/>
+      <w:r>
+        <w:t xml:space="preserve"> -&gt; first for </w:t>
+      </w:r>
+      <w:proofErr w:type="spellStart"/>
+      <w:r>
+        <w:t>horinzontal</w:t>
+      </w:r>
+      <w:proofErr w:type="spellEnd"/>
+      <w:r>
+        <w:t xml:space="preserve"> and second for vertical</w:t>
       </w:r>
     </w:p>
     <w:p>
       <w:r>
         <w:t>4 parameters -&gt; start, top, end, bottom</w:t>
+      </w:r>
+    </w:p>
+    <w:p>
+      <w:pPr>
+        <w:pStyle w:val="Heading1"/>
+      </w:pPr>
+    </w:p>
+    <w:p>
+      <w:pPr>
+        <w:pStyle w:val="Heading1"/>
+      </w:pPr>
+      <w:r>
+        <w:t>Modifier Attributes on Text</w:t>
       </w:r>
     </w:p>
     <w:p/>

</xml_diff>

<commit_message>
Auto commit: Fri Oct 18 17:10:05 2024
</commit_message>
<xml_diff>
--- a/Row and Column in Compose.docx
+++ b/Row and Column in Compose.docx
@@ -20,23 +20,14 @@
       </w:r>
     </w:p>
     <w:p>
-      <w:proofErr w:type="spellStart"/>
-      <w:proofErr w:type="gramStart"/>
-      <w:r>
-        <w:t>setContent</w:t>
-      </w:r>
-      <w:proofErr w:type="spellEnd"/>
-      <w:r>
-        <w:t>{</w:t>
-      </w:r>
-      <w:proofErr w:type="gramEnd"/>
-    </w:p>
-    <w:p>
-      <w:proofErr w:type="gramStart"/>
+      <w:r>
+        <w:t>setContent{</w:t>
+      </w:r>
+    </w:p>
+    <w:p>
       <w:r>
         <w:t>Row{</w:t>
       </w:r>
-      <w:proofErr w:type="gramEnd"/>
     </w:p>
     <w:p>
       <w:r>
@@ -44,13 +35,8 @@
       </w:r>
     </w:p>
     <w:p>
-      <w:proofErr w:type="gramStart"/>
-      <w:r>
-        <w:t>Text{</w:t>
-      </w:r>
-      <w:proofErr w:type="gramEnd"/>
-      <w:r>
-        <w:t>“Big bang”)</w:t>
+      <w:r>
+        <w:t>Text{“Big bang”)</w:t>
       </w:r>
     </w:p>
     <w:p>
@@ -82,81 +68,33 @@
       </w:r>
     </w:p>
     <w:p>
-      <w:proofErr w:type="spellStart"/>
       <w:r>
         <w:t>Arrangement.SpaceAround</w:t>
       </w:r>
-      <w:proofErr w:type="spellEnd"/>
       <w:r>
         <w:t xml:space="preserve">, </w:t>
       </w:r>
-      <w:proofErr w:type="spellStart"/>
       <w:r>
         <w:t>Arrangement.Space</w:t>
       </w:r>
       <w:r>
-        <w:t>Between</w:t>
-      </w:r>
-      <w:proofErr w:type="spellEnd"/>
-      <w:r>
-        <w:t xml:space="preserve">, </w:t>
-      </w:r>
-      <w:proofErr w:type="spellStart"/>
-      <w:r>
-        <w:t>Arrangement.SpaceEvenly</w:t>
-      </w:r>
-      <w:proofErr w:type="spellEnd"/>
-    </w:p>
-    <w:p/>
-    <w:p/>
-    <w:p/>
-    <w:p>
-      <w:r>
-        <w:t xml:space="preserve">Alignment -&gt; Cross </w:t>
-      </w:r>
-      <w:proofErr w:type="gramStart"/>
-      <w:r>
-        <w:t>Axis ,</w:t>
-      </w:r>
-      <w:proofErr w:type="gramEnd"/>
-      <w:r>
-        <w:t xml:space="preserve"> column ko cross </w:t>
-      </w:r>
-      <w:proofErr w:type="spellStart"/>
-      <w:r>
-        <w:t>krny</w:t>
-      </w:r>
-      <w:proofErr w:type="spellEnd"/>
-      <w:r>
-        <w:t xml:space="preserve"> </w:t>
-      </w:r>
-      <w:proofErr w:type="spellStart"/>
-      <w:r>
-        <w:t>wali</w:t>
-      </w:r>
-      <w:proofErr w:type="spellEnd"/>
-      <w:r>
-        <w:t xml:space="preserve"> direction </w:t>
-      </w:r>
-      <w:proofErr w:type="spellStart"/>
-      <w:r>
-        <w:t>mai</w:t>
-      </w:r>
-      <w:proofErr w:type="spellEnd"/>
-    </w:p>
-    <w:p/>
-    <w:p/>
-    <w:p>
-      <w:proofErr w:type="spellStart"/>
-      <w:proofErr w:type="gramStart"/>
-      <w:r>
-        <w:t>setContent</w:t>
-      </w:r>
-      <w:proofErr w:type="spellEnd"/>
-      <w:r>
-        <w:t>{</w:t>
-      </w:r>
-      <w:proofErr w:type="gramEnd"/>
+        <w:t>Between, Arrangement.SpaceEvenly</w:t>
+      </w:r>
+    </w:p>
+    <w:p/>
+    <w:p/>
+    <w:p/>
+    <w:p>
+      <w:r>
+        <w:t>Alignment -&gt; Cross Axis , column ko cross krny wali direction mai</w:t>
+      </w:r>
+    </w:p>
+    <w:p/>
+    <w:p/>
+    <w:p>
+      <w:r>
+        <w:t>setContent{</w:t>
+      </w:r>
     </w:p>
     <w:p>
       <w:r>
@@ -169,13 +107,8 @@
       </w:r>
     </w:p>
     <w:p>
-      <w:proofErr w:type="gramStart"/>
-      <w:r>
-        <w:t>Text{</w:t>
-      </w:r>
-      <w:proofErr w:type="gramEnd"/>
-      <w:r>
-        <w:t>“Big bang”)</w:t>
+      <w:r>
+        <w:t>Text{“Big bang”)</w:t>
       </w:r>
     </w:p>
     <w:p>
@@ -193,11 +126,7 @@
     <w:p>
       <w:r>
         <w:lastRenderedPageBreak/>
-        <w:t xml:space="preserve">Column (modifier = </w:t>
-      </w:r>
-      <w:proofErr w:type="spellStart"/>
-      <w:r>
-        <w:t>Modifier.</w:t>
+        <w:t>Column (modifier = Modifier.</w:t>
       </w:r>
       <w:r>
         <w:rPr>
@@ -206,13 +135,8 @@
         </w:rPr>
         <w:t>fillMaxHeight</w:t>
       </w:r>
-      <w:proofErr w:type="spellEnd"/>
-      <w:r>
-        <w:t>(</w:t>
-      </w:r>
-      <w:proofErr w:type="gramStart"/>
-      <w:r>
-        <w:t>).</w:t>
+      <w:r>
+        <w:t>().</w:t>
       </w:r>
       <w:r>
         <w:rPr>
@@ -221,53 +145,21 @@
         </w:rPr>
         <w:t>background</w:t>
       </w:r>
-      <w:proofErr w:type="gramEnd"/>
-      <w:r>
-        <w:t>(</w:t>
-      </w:r>
-      <w:proofErr w:type="spellStart"/>
-      <w:r>
-        <w:t>Color.Red</w:t>
-      </w:r>
-      <w:proofErr w:type="spellEnd"/>
-      <w:r>
-        <w:t>),</w:t>
+      <w:r>
+        <w:t>(Color.Red),</w:t>
       </w:r>
       <w:r>
         <w:br/>
-        <w:t xml:space="preserve">    </w:t>
-      </w:r>
-      <w:proofErr w:type="spellStart"/>
-      <w:r>
-        <w:t>horizontalAlignment</w:t>
-      </w:r>
-      <w:proofErr w:type="spellEnd"/>
-      <w:r>
-        <w:t xml:space="preserve"> = </w:t>
-      </w:r>
-      <w:proofErr w:type="spellStart"/>
-      <w:r>
-        <w:t>Alignment.Start</w:t>
-      </w:r>
-      <w:proofErr w:type="spellEnd"/>
+        <w:t xml:space="preserve">    horizontalAlignment = Alignment.Start</w:t>
+      </w:r>
       <w:r>
         <w:t>,</w:t>
       </w:r>
     </w:p>
     <w:p>
-      <w:proofErr w:type="spellStart"/>
-      <w:r>
-        <w:t>verticalArrangement</w:t>
-      </w:r>
-      <w:proofErr w:type="spellEnd"/>
-      <w:r>
-        <w:t xml:space="preserve"> = </w:t>
-      </w:r>
-      <w:proofErr w:type="spellStart"/>
-      <w:r>
-        <w:t>Arrangement.SpaceAround</w:t>
-      </w:r>
-      <w:proofErr w:type="spellEnd"/>
+      <w:r>
+        <w:t>verticalArrangement = Arrangement.SpaceAround</w:t>
+      </w:r>
     </w:p>
     <w:p>
       <w:pPr>
@@ -298,13 +190,8 @@
         <w:br/>
         <w:t xml:space="preserve">    </w:t>
       </w:r>
-      <w:proofErr w:type="gramStart"/>
-      <w:r>
-        <w:t>Text(</w:t>
-      </w:r>
-      <w:proofErr w:type="gramEnd"/>
-      <w:r>
-        <w:t>"Big N")</w:t>
+      <w:r>
+        <w:t>Text("Big N")</w:t>
       </w:r>
       <w:r>
         <w:br/>
@@ -344,7 +231,6 @@
           <w:iCs/>
         </w:rPr>
       </w:pPr>
-      <w:proofErr w:type="spellStart"/>
       <w:r>
         <w:t>Modifier.</w:t>
       </w:r>
@@ -360,23 +246,15 @@
           <w:i/>
           <w:iCs/>
         </w:rPr>
-        <w:t>xSize</w:t>
-      </w:r>
-      <w:proofErr w:type="spellEnd"/>
-      <w:r>
+        <w:t>xSize(0.5f) -&gt; It fills 50% of screen</w:t>
+      </w:r>
+    </w:p>
+    <w:p>
+      <w:pPr>
         <w:rPr>
           <w:i/>
           <w:iCs/>
         </w:rPr>
-        <w:t>(0.5f) -&gt; It fills 50% of screen</w:t>
-      </w:r>
-    </w:p>
-    <w:p>
-      <w:pPr>
-        <w:rPr>
-          <w:i/>
-          <w:iCs/>
-        </w:rPr>
       </w:pPr>
     </w:p>
     <w:p>
@@ -396,23 +274,13 @@
       </w:r>
     </w:p>
     <w:p>
-      <w:proofErr w:type="gramStart"/>
-      <w:r>
-        <w:t>.width</w:t>
-      </w:r>
-      <w:proofErr w:type="gramEnd"/>
-      <w:r>
-        <w:t>(100.dp),</w:t>
-      </w:r>
-    </w:p>
-    <w:p>
-      <w:proofErr w:type="gramStart"/>
-      <w:r>
-        <w:t>.height</w:t>
-      </w:r>
-      <w:proofErr w:type="gramEnd"/>
-      <w:r>
-        <w:t>(100.dp)</w:t>
+      <w:r>
+        <w:t>.width(100.dp),</w:t>
+      </w:r>
+    </w:p>
+    <w:p>
+      <w:r>
+        <w:t>.height(100.dp)</w:t>
       </w:r>
     </w:p>
     <w:p/>
@@ -428,132 +296,38 @@
       </w:r>
     </w:p>
     <w:p>
-      <w:proofErr w:type="gramStart"/>
-      <w:r>
-        <w:t>.background</w:t>
-      </w:r>
-      <w:proofErr w:type="gramEnd"/>
-      <w:r>
-        <w:t>(</w:t>
-      </w:r>
-      <w:proofErr w:type="spellStart"/>
-      <w:r>
-        <w:t>Color.Red</w:t>
-      </w:r>
-      <w:proofErr w:type="spellEnd"/>
-      <w:r>
-        <w:t>)</w:t>
-      </w:r>
-    </w:p>
-    <w:p>
-      <w:proofErr w:type="gramStart"/>
-      <w:r>
-        <w:t>.</w:t>
-      </w:r>
-      <w:proofErr w:type="spellStart"/>
-      <w:r>
-        <w:t>fillMaxHeight</w:t>
-      </w:r>
-      <w:proofErr w:type="spellEnd"/>
-      <w:proofErr w:type="gramEnd"/>
-      <w:r>
-        <w:t>(), .</w:t>
-      </w:r>
-      <w:proofErr w:type="spellStart"/>
-      <w:r>
-        <w:t>fillMaxWidth</w:t>
-      </w:r>
-      <w:proofErr w:type="spellEnd"/>
-      <w:r>
-        <w:t>(), .width(), .height(), .</w:t>
-      </w:r>
-      <w:proofErr w:type="spellStart"/>
-      <w:r>
-        <w:t>fillMaxSize</w:t>
-      </w:r>
-      <w:proofErr w:type="spellEnd"/>
-      <w:r>
-        <w:t>()</w:t>
-      </w:r>
-    </w:p>
-    <w:p>
-      <w:r>
-        <w:t xml:space="preserve">You can pass </w:t>
-      </w:r>
-      <w:proofErr w:type="spellStart"/>
-      <w:r>
-        <w:t>paremeters</w:t>
-      </w:r>
-      <w:proofErr w:type="spellEnd"/>
-      <w:r>
-        <w:t xml:space="preserve"> to Maximum height, width and fill </w:t>
-      </w:r>
-      <w:proofErr w:type="spellStart"/>
-      <w:r>
-        <w:t>maxsize</w:t>
-      </w:r>
-      <w:proofErr w:type="spellEnd"/>
-      <w:r>
-        <w:t xml:space="preserve"> like 0.5f 50% covering.</w:t>
-      </w:r>
-    </w:p>
-    <w:p>
-      <w:r>
-        <w:t xml:space="preserve">If we pass more width than parents width, automatically set to parent width for </w:t>
-      </w:r>
-      <w:proofErr w:type="gramStart"/>
-      <w:r>
-        <w:t>width(</w:t>
-      </w:r>
-      <w:proofErr w:type="gramEnd"/>
-      <w:r>
-        <w:t>) function</w:t>
-      </w:r>
-    </w:p>
-    <w:p>
-      <w:proofErr w:type="gramStart"/>
-      <w:r>
-        <w:t>.</w:t>
-      </w:r>
-      <w:proofErr w:type="spellStart"/>
-      <w:r>
-        <w:t>requiredWidth</w:t>
-      </w:r>
-      <w:proofErr w:type="spellEnd"/>
-      <w:proofErr w:type="gramEnd"/>
-      <w:r>
-        <w:t xml:space="preserve"> will actually taken according to given width, so it does not rely on parents width.</w:t>
-      </w:r>
-    </w:p>
-    <w:p>
-      <w:proofErr w:type="gramStart"/>
-      <w:r>
-        <w:t>.padding</w:t>
-      </w:r>
-      <w:proofErr w:type="gramEnd"/>
-      <w:r>
-        <w:t>(10.dp) You can give padding like that.</w:t>
-      </w:r>
-    </w:p>
-    <w:p>
-      <w:r>
-        <w:t xml:space="preserve">2 </w:t>
-      </w:r>
-      <w:proofErr w:type="spellStart"/>
-      <w:r>
-        <w:t>paremeters</w:t>
-      </w:r>
-      <w:proofErr w:type="spellEnd"/>
-      <w:r>
-        <w:t xml:space="preserve"> -&gt; first for </w:t>
-      </w:r>
-      <w:proofErr w:type="spellStart"/>
-      <w:r>
-        <w:t>horinzontal</w:t>
-      </w:r>
-      <w:proofErr w:type="spellEnd"/>
-      <w:r>
-        <w:t xml:space="preserve"> and second for vertical</w:t>
+      <w:r>
+        <w:t>.background(Color.Red)</w:t>
+      </w:r>
+    </w:p>
+    <w:p>
+      <w:r>
+        <w:t>.fillMaxHeight(), .fillMaxWidth(), .width(), .height(), .fillMaxSize()</w:t>
+      </w:r>
+    </w:p>
+    <w:p>
+      <w:r>
+        <w:t>You can pass paremeters to Maximum height, width and fill maxsize like 0.5f 50% covering.</w:t>
+      </w:r>
+    </w:p>
+    <w:p>
+      <w:r>
+        <w:t>If we pass more width than parents width, automatically set to parent width for width() function</w:t>
+      </w:r>
+    </w:p>
+    <w:p>
+      <w:r>
+        <w:t>.requiredWidth will actually taken according to given width, so it does not rely on parents width.</w:t>
+      </w:r>
+    </w:p>
+    <w:p>
+      <w:r>
+        <w:t>.padding(10.dp) You can give padding like that.</w:t>
+      </w:r>
+    </w:p>
+    <w:p>
+      <w:r>
+        <w:t>2 paremeters -&gt; first for horinzontal and second for vertical</w:t>
       </w:r>
     </w:p>
     <w:p>
@@ -562,6 +336,11 @@
       </w:r>
     </w:p>
     <w:p>
+      <w:r>
+        <w:t>In jetpack, we use paddings for margin</w:t>
+      </w:r>
+    </w:p>
+    <w:p>
       <w:pPr>
         <w:pStyle w:val="Heading1"/>
       </w:pPr>
@@ -574,6 +353,9 @@
         <w:t>Modifier Attributes on Text</w:t>
       </w:r>
     </w:p>
+    <w:p/>
+    <w:p/>
+    <w:p/>
     <w:p/>
     <w:p/>
     <w:sectPr>

</xml_diff>

<commit_message>
Auto commit: Fri Oct 18 17:12:30 2024
</commit_message>
<xml_diff>
--- a/Row and Column in Compose.docx
+++ b/Row and Column in Compose.docx
@@ -340,6 +340,7 @@
         <w:t>In jetpack, we use paddings for margin</w:t>
       </w:r>
     </w:p>
+    <w:p/>
     <w:p>
       <w:pPr>
         <w:pStyle w:val="Heading1"/>
@@ -351,6 +352,26 @@
       </w:pPr>
       <w:r>
         <w:t>Modifier Attributes on Text</w:t>
+      </w:r>
+    </w:p>
+    <w:p>
+      <w:r>
+        <w:t>Text(“Talha”, modifier = Modifier.offset(50.dp, 20.dp)</w:t>
+      </w:r>
+    </w:p>
+    <w:p>
+      <w:r>
+        <w:t>50.dp -&gt; right margin</w:t>
+      </w:r>
+    </w:p>
+    <w:p>
+      <w:r>
+        <w:t>20.dp -&gt; bottom</w:t>
+      </w:r>
+    </w:p>
+    <w:p>
+      <w:r>
+        <w:t>It does not push other elements, it only takes given elements.</w:t>
       </w:r>
     </w:p>
     <w:p/>

</xml_diff>

<commit_message>
Auto commit: Fri Oct 18 17:13:51 2024
</commit_message>
<xml_diff>
--- a/Row and Column in Compose.docx
+++ b/Row and Column in Compose.docx
@@ -372,6 +372,20 @@
     <w:p>
       <w:r>
         <w:t>It does not push other elements, it only takes given elements.</w:t>
+      </w:r>
+    </w:p>
+    <w:p/>
+    <w:p>
+      <w:pPr>
+        <w:pStyle w:val="Heading1"/>
+      </w:pPr>
+      <w:r>
+        <w:t>Spacer</w:t>
+      </w:r>
+    </w:p>
+    <w:p>
+      <w:r>
+        <w:t>We can use this to separate UI items and use modifier inside it.</w:t>
       </w:r>
     </w:p>
     <w:p/>

</xml_diff>

<commit_message>
Auto commit: Fri Oct 18 17:14:18 2024
</commit_message>
<xml_diff>
--- a/Row and Column in Compose.docx
+++ b/Row and Column in Compose.docx
@@ -386,6 +386,12 @@
     <w:p>
       <w:r>
         <w:t>We can use this to separate UI items and use modifier inside it.</w:t>
+      </w:r>
+    </w:p>
+    <w:p/>
+    <w:p>
+      <w:r>
+        <w:t>Spacer(modifier = Modifier.height(50.dp))</w:t>
       </w:r>
     </w:p>
     <w:p/>

</xml_diff>

<commit_message>
Auto commit: Fri Oct 18 17:14:31 2024
</commit_message>
<xml_diff>
--- a/Row and Column in Compose.docx
+++ b/Row and Column in Compose.docx
@@ -392,6 +392,11 @@
     <w:p>
       <w:r>
         <w:t>Spacer(modifier = Modifier.height(50.dp))</w:t>
+      </w:r>
+    </w:p>
+    <w:p>
+      <w:r>
+        <w:t>Text(“World”)</w:t>
       </w:r>
     </w:p>
     <w:p/>

</xml_diff>

<commit_message>
Auto commit: Fri Oct 18 17:14:33 2024
</commit_message>
<xml_diff>
--- a/Row and Column in Compose.docx
+++ b/Row and Column in Compose.docx
@@ -20,14 +20,23 @@
       </w:r>
     </w:p>
     <w:p>
-      <w:r>
-        <w:t>setContent{</w:t>
-      </w:r>
-    </w:p>
-    <w:p>
+      <w:proofErr w:type="spellStart"/>
+      <w:proofErr w:type="gramStart"/>
+      <w:r>
+        <w:t>setContent</w:t>
+      </w:r>
+      <w:proofErr w:type="spellEnd"/>
+      <w:r>
+        <w:t>{</w:t>
+      </w:r>
+      <w:proofErr w:type="gramEnd"/>
+    </w:p>
+    <w:p>
+      <w:proofErr w:type="gramStart"/>
       <w:r>
         <w:t>Row{</w:t>
       </w:r>
+      <w:proofErr w:type="gramEnd"/>
     </w:p>
     <w:p>
       <w:r>
@@ -35,8 +44,13 @@
       </w:r>
     </w:p>
     <w:p>
-      <w:r>
-        <w:t>Text{“Big bang”)</w:t>
+      <w:proofErr w:type="gramStart"/>
+      <w:r>
+        <w:t>Text{</w:t>
+      </w:r>
+      <w:proofErr w:type="gramEnd"/>
+      <w:r>
+        <w:t>“Big bang”)</w:t>
       </w:r>
     </w:p>
     <w:p>
@@ -68,33 +82,81 @@
       </w:r>
     </w:p>
     <w:p>
+      <w:proofErr w:type="spellStart"/>
       <w:r>
         <w:t>Arrangement.SpaceAround</w:t>
       </w:r>
+      <w:proofErr w:type="spellEnd"/>
       <w:r>
         <w:t xml:space="preserve">, </w:t>
       </w:r>
+      <w:proofErr w:type="spellStart"/>
       <w:r>
         <w:t>Arrangement.Space</w:t>
       </w:r>
       <w:r>
-        <w:t>Between, Arrangement.SpaceEvenly</w:t>
-      </w:r>
-    </w:p>
-    <w:p/>
-    <w:p/>
-    <w:p/>
-    <w:p>
-      <w:r>
-        <w:t>Alignment -&gt; Cross Axis , column ko cross krny wali direction mai</w:t>
-      </w:r>
-    </w:p>
-    <w:p/>
-    <w:p/>
-    <w:p>
-      <w:r>
-        <w:t>setContent{</w:t>
-      </w:r>
+        <w:t>Between</w:t>
+      </w:r>
+      <w:proofErr w:type="spellEnd"/>
+      <w:r>
+        <w:t xml:space="preserve">, </w:t>
+      </w:r>
+      <w:proofErr w:type="spellStart"/>
+      <w:r>
+        <w:t>Arrangement.SpaceEvenly</w:t>
+      </w:r>
+      <w:proofErr w:type="spellEnd"/>
+    </w:p>
+    <w:p/>
+    <w:p/>
+    <w:p/>
+    <w:p>
+      <w:r>
+        <w:t xml:space="preserve">Alignment -&gt; Cross </w:t>
+      </w:r>
+      <w:proofErr w:type="gramStart"/>
+      <w:r>
+        <w:t>Axis ,</w:t>
+      </w:r>
+      <w:proofErr w:type="gramEnd"/>
+      <w:r>
+        <w:t xml:space="preserve"> column ko cross </w:t>
+      </w:r>
+      <w:proofErr w:type="spellStart"/>
+      <w:r>
+        <w:t>krny</w:t>
+      </w:r>
+      <w:proofErr w:type="spellEnd"/>
+      <w:r>
+        <w:t xml:space="preserve"> </w:t>
+      </w:r>
+      <w:proofErr w:type="spellStart"/>
+      <w:r>
+        <w:t>wali</w:t>
+      </w:r>
+      <w:proofErr w:type="spellEnd"/>
+      <w:r>
+        <w:t xml:space="preserve"> direction </w:t>
+      </w:r>
+      <w:proofErr w:type="spellStart"/>
+      <w:r>
+        <w:t>mai</w:t>
+      </w:r>
+      <w:proofErr w:type="spellEnd"/>
+    </w:p>
+    <w:p/>
+    <w:p/>
+    <w:p>
+      <w:proofErr w:type="spellStart"/>
+      <w:proofErr w:type="gramStart"/>
+      <w:r>
+        <w:t>setContent</w:t>
+      </w:r>
+      <w:proofErr w:type="spellEnd"/>
+      <w:r>
+        <w:t>{</w:t>
+      </w:r>
+      <w:proofErr w:type="gramEnd"/>
     </w:p>
     <w:p>
       <w:r>
@@ -107,8 +169,13 @@
       </w:r>
     </w:p>
     <w:p>
-      <w:r>
-        <w:t>Text{“Big bang”)</w:t>
+      <w:proofErr w:type="gramStart"/>
+      <w:r>
+        <w:t>Text{</w:t>
+      </w:r>
+      <w:proofErr w:type="gramEnd"/>
+      <w:r>
+        <w:t>“Big bang”)</w:t>
       </w:r>
     </w:p>
     <w:p>
@@ -126,7 +193,11 @@
     <w:p>
       <w:r>
         <w:lastRenderedPageBreak/>
-        <w:t>Column (modifier = Modifier.</w:t>
+        <w:t xml:space="preserve">Column (modifier = </w:t>
+      </w:r>
+      <w:proofErr w:type="spellStart"/>
+      <w:r>
+        <w:t>Modifier.</w:t>
       </w:r>
       <w:r>
         <w:rPr>
@@ -135,8 +206,13 @@
         </w:rPr>
         <w:t>fillMaxHeight</w:t>
       </w:r>
-      <w:r>
-        <w:t>().</w:t>
+      <w:proofErr w:type="spellEnd"/>
+      <w:r>
+        <w:t>(</w:t>
+      </w:r>
+      <w:proofErr w:type="gramStart"/>
+      <w:r>
+        <w:t>).</w:t>
       </w:r>
       <w:r>
         <w:rPr>
@@ -145,21 +221,53 @@
         </w:rPr>
         <w:t>background</w:t>
       </w:r>
-      <w:r>
-        <w:t>(Color.Red),</w:t>
+      <w:proofErr w:type="gramEnd"/>
+      <w:r>
+        <w:t>(</w:t>
+      </w:r>
+      <w:proofErr w:type="spellStart"/>
+      <w:r>
+        <w:t>Color.Red</w:t>
+      </w:r>
+      <w:proofErr w:type="spellEnd"/>
+      <w:r>
+        <w:t>),</w:t>
       </w:r>
       <w:r>
         <w:br/>
-        <w:t xml:space="preserve">    horizontalAlignment = Alignment.Start</w:t>
-      </w:r>
+        <w:t xml:space="preserve">    </w:t>
+      </w:r>
+      <w:proofErr w:type="spellStart"/>
+      <w:r>
+        <w:t>horizontalAlignment</w:t>
+      </w:r>
+      <w:proofErr w:type="spellEnd"/>
+      <w:r>
+        <w:t xml:space="preserve"> = </w:t>
+      </w:r>
+      <w:proofErr w:type="spellStart"/>
+      <w:r>
+        <w:t>Alignment.Start</w:t>
+      </w:r>
+      <w:proofErr w:type="spellEnd"/>
       <w:r>
         <w:t>,</w:t>
       </w:r>
     </w:p>
     <w:p>
-      <w:r>
-        <w:t>verticalArrangement = Arrangement.SpaceAround</w:t>
-      </w:r>
+      <w:proofErr w:type="spellStart"/>
+      <w:r>
+        <w:t>verticalArrangement</w:t>
+      </w:r>
+      <w:proofErr w:type="spellEnd"/>
+      <w:r>
+        <w:t xml:space="preserve"> = </w:t>
+      </w:r>
+      <w:proofErr w:type="spellStart"/>
+      <w:r>
+        <w:t>Arrangement.SpaceAround</w:t>
+      </w:r>
+      <w:proofErr w:type="spellEnd"/>
     </w:p>
     <w:p>
       <w:pPr>
@@ -190,8 +298,13 @@
         <w:br/>
         <w:t xml:space="preserve">    </w:t>
       </w:r>
-      <w:r>
-        <w:t>Text("Big N")</w:t>
+      <w:proofErr w:type="gramStart"/>
+      <w:r>
+        <w:t>Text(</w:t>
+      </w:r>
+      <w:proofErr w:type="gramEnd"/>
+      <w:r>
+        <w:t>"Big N")</w:t>
       </w:r>
       <w:r>
         <w:br/>
@@ -231,6 +344,7 @@
           <w:iCs/>
         </w:rPr>
       </w:pPr>
+      <w:proofErr w:type="spellStart"/>
       <w:r>
         <w:t>Modifier.</w:t>
       </w:r>
@@ -246,7 +360,15 @@
           <w:i/>
           <w:iCs/>
         </w:rPr>
-        <w:t>xSize(0.5f) -&gt; It fills 50% of screen</w:t>
+        <w:t>xSize</w:t>
+      </w:r>
+      <w:proofErr w:type="spellEnd"/>
+      <w:r>
+        <w:rPr>
+          <w:i/>
+          <w:iCs/>
+        </w:rPr>
+        <w:t>(0.5f) -&gt; It fills 50% of screen</w:t>
       </w:r>
     </w:p>
     <w:p>
@@ -274,13 +396,23 @@
       </w:r>
     </w:p>
     <w:p>
-      <w:r>
-        <w:t>.width(100.dp),</w:t>
-      </w:r>
-    </w:p>
-    <w:p>
-      <w:r>
-        <w:t>.height(100.dp)</w:t>
+      <w:proofErr w:type="gramStart"/>
+      <w:r>
+        <w:t>.width</w:t>
+      </w:r>
+      <w:proofErr w:type="gramEnd"/>
+      <w:r>
+        <w:t>(100.dp),</w:t>
+      </w:r>
+    </w:p>
+    <w:p>
+      <w:proofErr w:type="gramStart"/>
+      <w:r>
+        <w:t>.height</w:t>
+      </w:r>
+      <w:proofErr w:type="gramEnd"/>
+      <w:r>
+        <w:t>(100.dp)</w:t>
       </w:r>
     </w:p>
     <w:p/>
@@ -296,38 +428,132 @@
       </w:r>
     </w:p>
     <w:p>
-      <w:r>
-        <w:t>.background(Color.Red)</w:t>
-      </w:r>
-    </w:p>
-    <w:p>
-      <w:r>
-        <w:t>.fillMaxHeight(), .fillMaxWidth(), .width(), .height(), .fillMaxSize()</w:t>
-      </w:r>
-    </w:p>
-    <w:p>
-      <w:r>
-        <w:t>You can pass paremeters to Maximum height, width and fill maxsize like 0.5f 50% covering.</w:t>
-      </w:r>
-    </w:p>
-    <w:p>
-      <w:r>
-        <w:t>If we pass more width than parents width, automatically set to parent width for width() function</w:t>
-      </w:r>
-    </w:p>
-    <w:p>
-      <w:r>
-        <w:t>.requiredWidth will actually taken according to given width, so it does not rely on parents width.</w:t>
-      </w:r>
-    </w:p>
-    <w:p>
-      <w:r>
-        <w:t>.padding(10.dp) You can give padding like that.</w:t>
-      </w:r>
-    </w:p>
-    <w:p>
-      <w:r>
-        <w:t>2 paremeters -&gt; first for horinzontal and second for vertical</w:t>
+      <w:proofErr w:type="gramStart"/>
+      <w:r>
+        <w:t>.background</w:t>
+      </w:r>
+      <w:proofErr w:type="gramEnd"/>
+      <w:r>
+        <w:t>(</w:t>
+      </w:r>
+      <w:proofErr w:type="spellStart"/>
+      <w:r>
+        <w:t>Color.Red</w:t>
+      </w:r>
+      <w:proofErr w:type="spellEnd"/>
+      <w:r>
+        <w:t>)</w:t>
+      </w:r>
+    </w:p>
+    <w:p>
+      <w:proofErr w:type="gramStart"/>
+      <w:r>
+        <w:t>.</w:t>
+      </w:r>
+      <w:proofErr w:type="spellStart"/>
+      <w:r>
+        <w:t>fillMaxHeight</w:t>
+      </w:r>
+      <w:proofErr w:type="spellEnd"/>
+      <w:proofErr w:type="gramEnd"/>
+      <w:r>
+        <w:t>(), .</w:t>
+      </w:r>
+      <w:proofErr w:type="spellStart"/>
+      <w:r>
+        <w:t>fillMaxWidth</w:t>
+      </w:r>
+      <w:proofErr w:type="spellEnd"/>
+      <w:r>
+        <w:t>(), .width(), .height(), .</w:t>
+      </w:r>
+      <w:proofErr w:type="spellStart"/>
+      <w:r>
+        <w:t>fillMaxSize</w:t>
+      </w:r>
+      <w:proofErr w:type="spellEnd"/>
+      <w:r>
+        <w:t>()</w:t>
+      </w:r>
+    </w:p>
+    <w:p>
+      <w:r>
+        <w:t xml:space="preserve">You can pass </w:t>
+      </w:r>
+      <w:proofErr w:type="spellStart"/>
+      <w:r>
+        <w:t>paremeters</w:t>
+      </w:r>
+      <w:proofErr w:type="spellEnd"/>
+      <w:r>
+        <w:t xml:space="preserve"> to Maximum height, width and fill </w:t>
+      </w:r>
+      <w:proofErr w:type="spellStart"/>
+      <w:r>
+        <w:t>maxsize</w:t>
+      </w:r>
+      <w:proofErr w:type="spellEnd"/>
+      <w:r>
+        <w:t xml:space="preserve"> like 0.5f 50% covering.</w:t>
+      </w:r>
+    </w:p>
+    <w:p>
+      <w:r>
+        <w:t xml:space="preserve">If we pass more width than parents width, automatically set to parent width for </w:t>
+      </w:r>
+      <w:proofErr w:type="gramStart"/>
+      <w:r>
+        <w:t>width(</w:t>
+      </w:r>
+      <w:proofErr w:type="gramEnd"/>
+      <w:r>
+        <w:t>) function</w:t>
+      </w:r>
+    </w:p>
+    <w:p>
+      <w:proofErr w:type="gramStart"/>
+      <w:r>
+        <w:t>.</w:t>
+      </w:r>
+      <w:proofErr w:type="spellStart"/>
+      <w:r>
+        <w:t>requiredWidth</w:t>
+      </w:r>
+      <w:proofErr w:type="spellEnd"/>
+      <w:proofErr w:type="gramEnd"/>
+      <w:r>
+        <w:t xml:space="preserve"> will actually taken according to given width, so it does not rely on parents width.</w:t>
+      </w:r>
+    </w:p>
+    <w:p>
+      <w:proofErr w:type="gramStart"/>
+      <w:r>
+        <w:t>.padding</w:t>
+      </w:r>
+      <w:proofErr w:type="gramEnd"/>
+      <w:r>
+        <w:t>(10.dp) You can give padding like that.</w:t>
+      </w:r>
+    </w:p>
+    <w:p>
+      <w:r>
+        <w:t xml:space="preserve">2 </w:t>
+      </w:r>
+      <w:proofErr w:type="spellStart"/>
+      <w:r>
+        <w:t>paremeters</w:t>
+      </w:r>
+      <w:proofErr w:type="spellEnd"/>
+      <w:r>
+        <w:t xml:space="preserve"> -&gt; first for </w:t>
+      </w:r>
+      <w:proofErr w:type="spellStart"/>
+      <w:r>
+        <w:t>horinzontal</w:t>
+      </w:r>
+      <w:proofErr w:type="spellEnd"/>
+      <w:r>
+        <w:t xml:space="preserve"> and second for vertical</w:t>
       </w:r>
     </w:p>
     <w:p>
@@ -355,8 +581,21 @@
       </w:r>
     </w:p>
     <w:p>
-      <w:r>
-        <w:t>Text(“Talha”, modifier = Modifier.offset(50.dp, 20.dp)</w:t>
+      <w:proofErr w:type="gramStart"/>
+      <w:r>
+        <w:t>Text(</w:t>
+      </w:r>
+      <w:proofErr w:type="gramEnd"/>
+      <w:r>
+        <w:t xml:space="preserve">“Talha”, modifier = </w:t>
+      </w:r>
+      <w:proofErr w:type="spellStart"/>
+      <w:r>
+        <w:t>Modifier.offset</w:t>
+      </w:r>
+      <w:proofErr w:type="spellEnd"/>
+      <w:r>
+        <w:t>(50.dp, 20.dp)</w:t>
       </w:r>
     </w:p>
     <w:p>
@@ -371,7 +610,15 @@
     </w:p>
     <w:p>
       <w:r>
-        <w:t>It does not push other elements, it only takes given elements.</w:t>
+        <w:t xml:space="preserve">It does not push other </w:t>
+      </w:r>
+      <w:proofErr w:type="gramStart"/>
+      <w:r>
+        <w:t>elements,</w:t>
+      </w:r>
+      <w:proofErr w:type="gramEnd"/>
+      <w:r>
+        <w:t xml:space="preserve"> it only takes given elements.</w:t>
       </w:r>
     </w:p>
     <w:p/>
@@ -388,10 +635,22 @@
         <w:t>We can use this to separate UI items and use modifier inside it.</w:t>
       </w:r>
     </w:p>
-    <w:p/>
-    <w:p>
-      <w:r>
-        <w:t>Spacer(modifier = Modifier.height(50.dp))</w:t>
+    <w:p>
+      <w:proofErr w:type="gramStart"/>
+      <w:r>
+        <w:t>Spacer(</w:t>
+      </w:r>
+      <w:proofErr w:type="gramEnd"/>
+      <w:r>
+        <w:t xml:space="preserve">modifier = </w:t>
+      </w:r>
+      <w:proofErr w:type="spellStart"/>
+      <w:r>
+        <w:t>Modifier.height</w:t>
+      </w:r>
+      <w:proofErr w:type="spellEnd"/>
+      <w:r>
+        <w:t>(50.dp))</w:t>
       </w:r>
     </w:p>
     <w:p>
@@ -399,6 +658,7 @@
         <w:t>Text(“World”)</w:t>
       </w:r>
     </w:p>
+    <w:p/>
     <w:p/>
     <w:p/>
     <w:p/>

</xml_diff>

<commit_message>
Auto commit: Fri Oct 18 17:15:41 2024
</commit_message>
<xml_diff>
--- a/Row and Column in Compose.docx
+++ b/Row and Column in Compose.docx
@@ -498,30 +498,66 @@
       </w:r>
     </w:p>
     <w:p>
-      <w:r>
+      <w:pPr>
+        <w:rPr>
+          <w:b/>
+          <w:bCs/>
+        </w:rPr>
+      </w:pPr>
+      <w:r>
+        <w:rPr>
+          <w:b/>
+          <w:bCs/>
+        </w:rPr>
         <w:t xml:space="preserve">If we pass more width than parents width, automatically set to parent width for </w:t>
       </w:r>
       <w:proofErr w:type="gramStart"/>
       <w:r>
+        <w:rPr>
+          <w:b/>
+          <w:bCs/>
+        </w:rPr>
         <w:t>width(</w:t>
       </w:r>
       <w:proofErr w:type="gramEnd"/>
       <w:r>
+        <w:rPr>
+          <w:b/>
+          <w:bCs/>
+        </w:rPr>
         <w:t>) function</w:t>
       </w:r>
     </w:p>
     <w:p>
-      <w:proofErr w:type="gramStart"/>
-      <w:r>
+      <w:pPr>
+        <w:rPr>
+          <w:b/>
+          <w:bCs/>
+        </w:rPr>
+      </w:pPr>
+      <w:proofErr w:type="gramStart"/>
+      <w:r>
+        <w:rPr>
+          <w:b/>
+          <w:bCs/>
+        </w:rPr>
         <w:t>.</w:t>
       </w:r>
       <w:proofErr w:type="spellStart"/>
       <w:r>
+        <w:rPr>
+          <w:b/>
+          <w:bCs/>
+        </w:rPr>
         <w:t>requiredWidth</w:t>
       </w:r>
       <w:proofErr w:type="spellEnd"/>
       <w:proofErr w:type="gramEnd"/>
       <w:r>
+        <w:rPr>
+          <w:b/>
+          <w:bCs/>
+        </w:rPr>
         <w:t xml:space="preserve"> will actually taken according to given width, so it does not rely on parents width.</w:t>
       </w:r>
     </w:p>
@@ -536,35 +572,93 @@
       </w:r>
     </w:p>
     <w:p>
-      <w:r>
+      <w:pPr>
+        <w:rPr>
+          <w:b/>
+          <w:bCs/>
+        </w:rPr>
+      </w:pPr>
+      <w:r>
+        <w:rPr>
+          <w:b/>
+          <w:bCs/>
+        </w:rPr>
         <w:t xml:space="preserve">2 </w:t>
       </w:r>
       <w:proofErr w:type="spellStart"/>
       <w:r>
+        <w:rPr>
+          <w:b/>
+          <w:bCs/>
+        </w:rPr>
         <w:t>paremeters</w:t>
       </w:r>
       <w:proofErr w:type="spellEnd"/>
       <w:r>
+        <w:rPr>
+          <w:b/>
+          <w:bCs/>
+        </w:rPr>
         <w:t xml:space="preserve"> -&gt; first for </w:t>
       </w:r>
       <w:proofErr w:type="spellStart"/>
       <w:r>
+        <w:rPr>
+          <w:b/>
+          <w:bCs/>
+        </w:rPr>
         <w:t>horinzontal</w:t>
       </w:r>
       <w:proofErr w:type="spellEnd"/>
       <w:r>
+        <w:rPr>
+          <w:b/>
+          <w:bCs/>
+        </w:rPr>
         <w:t xml:space="preserve"> and second for vertical</w:t>
       </w:r>
     </w:p>
     <w:p>
-      <w:r>
+      <w:pPr>
+        <w:rPr>
+          <w:b/>
+          <w:bCs/>
+        </w:rPr>
+      </w:pPr>
+      <w:r>
+        <w:rPr>
+          <w:b/>
+          <w:bCs/>
+        </w:rPr>
         <w:t>4 parameters -&gt; start, top, end, bottom</w:t>
       </w:r>
     </w:p>
     <w:p>
+      <w:pPr>
+        <w:rPr>
+          <w:b/>
+          <w:bCs/>
+        </w:rPr>
+      </w:pPr>
+      <w:r>
+        <w:rPr>
+          <w:b/>
+          <w:bCs/>
+        </w:rPr>
+        <w:t>Note:</w:t>
+      </w:r>
+    </w:p>
+    <w:p>
       <w:r>
         <w:t>In jetpack, we use paddings for margin</w:t>
       </w:r>
+    </w:p>
+    <w:p>
+      <w:proofErr w:type="gramStart"/>
+      <w:r>
+        <w:t>.border</w:t>
+      </w:r>
+      <w:proofErr w:type="gramEnd"/>
     </w:p>
     <w:p/>
     <w:p>

</xml_diff>

<commit_message>
Auto commit: Fri Oct 18 17:15:56 2024
</commit_message>
<xml_diff>
--- a/Row and Column in Compose.docx
+++ b/Row and Column in Compose.docx
@@ -21,7 +21,6 @@
     </w:p>
     <w:p>
       <w:proofErr w:type="spellStart"/>
-      <w:proofErr w:type="gramStart"/>
       <w:r>
         <w:t>setContent</w:t>
       </w:r>
@@ -29,14 +28,11 @@
       <w:r>
         <w:t>{</w:t>
       </w:r>
-      <w:proofErr w:type="gramEnd"/>
-    </w:p>
-    <w:p>
-      <w:proofErr w:type="gramStart"/>
+    </w:p>
+    <w:p>
       <w:r>
         <w:t>Row{</w:t>
       </w:r>
-      <w:proofErr w:type="gramEnd"/>
     </w:p>
     <w:p>
       <w:r>
@@ -44,13 +40,8 @@
       </w:r>
     </w:p>
     <w:p>
-      <w:proofErr w:type="gramStart"/>
-      <w:r>
-        <w:t>Text{</w:t>
-      </w:r>
-      <w:proofErr w:type="gramEnd"/>
-      <w:r>
-        <w:t>“Big bang”)</w:t>
+      <w:r>
+        <w:t>Text{“Big bang”)</w:t>
       </w:r>
     </w:p>
     <w:p>
@@ -112,15 +103,7 @@
     <w:p/>
     <w:p>
       <w:r>
-        <w:t xml:space="preserve">Alignment -&gt; Cross </w:t>
-      </w:r>
-      <w:proofErr w:type="gramStart"/>
-      <w:r>
-        <w:t>Axis ,</w:t>
-      </w:r>
-      <w:proofErr w:type="gramEnd"/>
-      <w:r>
-        <w:t xml:space="preserve"> column ko cross </w:t>
+        <w:t xml:space="preserve">Alignment -&gt; Cross Axis , column ko cross </w:t>
       </w:r>
       <w:proofErr w:type="spellStart"/>
       <w:r>
@@ -148,7 +131,6 @@
     <w:p/>
     <w:p>
       <w:proofErr w:type="spellStart"/>
-      <w:proofErr w:type="gramStart"/>
       <w:r>
         <w:t>setContent</w:t>
       </w:r>
@@ -156,7 +138,6 @@
       <w:r>
         <w:t>{</w:t>
       </w:r>
-      <w:proofErr w:type="gramEnd"/>
     </w:p>
     <w:p>
       <w:r>
@@ -169,13 +150,8 @@
       </w:r>
     </w:p>
     <w:p>
-      <w:proofErr w:type="gramStart"/>
-      <w:r>
-        <w:t>Text{</w:t>
-      </w:r>
-      <w:proofErr w:type="gramEnd"/>
-      <w:r>
-        <w:t>“Big bang”)</w:t>
+      <w:r>
+        <w:t>Text{“Big bang”)</w:t>
       </w:r>
     </w:p>
     <w:p>
@@ -208,11 +184,7 @@
       </w:r>
       <w:proofErr w:type="spellEnd"/>
       <w:r>
-        <w:t>(</w:t>
-      </w:r>
-      <w:proofErr w:type="gramStart"/>
-      <w:r>
-        <w:t>).</w:t>
+        <w:t>().</w:t>
       </w:r>
       <w:r>
         <w:rPr>
@@ -221,7 +193,6 @@
         </w:rPr>
         <w:t>background</w:t>
       </w:r>
-      <w:proofErr w:type="gramEnd"/>
       <w:r>
         <w:t>(</w:t>
       </w:r>
@@ -298,13 +269,8 @@
         <w:br/>
         <w:t xml:space="preserve">    </w:t>
       </w:r>
-      <w:proofErr w:type="gramStart"/>
-      <w:r>
-        <w:t>Text(</w:t>
-      </w:r>
-      <w:proofErr w:type="gramEnd"/>
-      <w:r>
-        <w:t>"Big N")</w:t>
+      <w:r>
+        <w:t>Text("Big N")</w:t>
       </w:r>
       <w:r>
         <w:br/>
@@ -396,23 +362,13 @@
       </w:r>
     </w:p>
     <w:p>
-      <w:proofErr w:type="gramStart"/>
-      <w:r>
-        <w:t>.width</w:t>
-      </w:r>
-      <w:proofErr w:type="gramEnd"/>
-      <w:r>
-        <w:t>(100.dp),</w:t>
-      </w:r>
-    </w:p>
-    <w:p>
-      <w:proofErr w:type="gramStart"/>
-      <w:r>
-        <w:t>.height</w:t>
-      </w:r>
-      <w:proofErr w:type="gramEnd"/>
-      <w:r>
-        <w:t>(100.dp)</w:t>
+      <w:r>
+        <w:t>.width(100.dp),</w:t>
+      </w:r>
+    </w:p>
+    <w:p>
+      <w:r>
+        <w:t>.height(100.dp)</w:t>
       </w:r>
     </w:p>
     <w:p/>
@@ -428,13 +384,8 @@
       </w:r>
     </w:p>
     <w:p>
-      <w:proofErr w:type="gramStart"/>
-      <w:r>
-        <w:t>.background</w:t>
-      </w:r>
-      <w:proofErr w:type="gramEnd"/>
-      <w:r>
-        <w:t>(</w:t>
+      <w:r>
+        <w:t>.background(</w:t>
       </w:r>
       <w:proofErr w:type="spellStart"/>
       <w:r>
@@ -446,7 +397,6 @@
       </w:r>
     </w:p>
     <w:p>
-      <w:proofErr w:type="gramStart"/>
       <w:r>
         <w:t>.</w:t>
       </w:r>
@@ -455,7 +405,6 @@
         <w:t>fillMaxHeight</w:t>
       </w:r>
       <w:proofErr w:type="spellEnd"/>
-      <w:proofErr w:type="gramEnd"/>
       <w:r>
         <w:t>(), .</w:t>
       </w:r>
@@ -509,33 +458,16 @@
           <w:b/>
           <w:bCs/>
         </w:rPr>
-        <w:t xml:space="preserve">If we pass more width than parents width, automatically set to parent width for </w:t>
-      </w:r>
-      <w:proofErr w:type="gramStart"/>
-      <w:r>
-        <w:rPr>
-          <w:b/>
-          <w:bCs/>
-        </w:rPr>
-        <w:t>width(</w:t>
-      </w:r>
-      <w:proofErr w:type="gramEnd"/>
-      <w:r>
-        <w:rPr>
-          <w:b/>
-          <w:bCs/>
-        </w:rPr>
-        <w:t>) function</w:t>
-      </w:r>
-    </w:p>
-    <w:p>
-      <w:pPr>
-        <w:rPr>
-          <w:b/>
-          <w:bCs/>
-        </w:rPr>
-      </w:pPr>
-      <w:proofErr w:type="gramStart"/>
+        <w:t>If we pass more width than parents width, automatically set to parent width for width() function</w:t>
+      </w:r>
+    </w:p>
+    <w:p>
+      <w:pPr>
+        <w:rPr>
+          <w:b/>
+          <w:bCs/>
+        </w:rPr>
+      </w:pPr>
       <w:r>
         <w:rPr>
           <w:b/>
@@ -552,7 +484,6 @@
         <w:t>requiredWidth</w:t>
       </w:r>
       <w:proofErr w:type="spellEnd"/>
-      <w:proofErr w:type="gramEnd"/>
       <w:r>
         <w:rPr>
           <w:b/>
@@ -562,13 +493,8 @@
       </w:r>
     </w:p>
     <w:p>
-      <w:proofErr w:type="gramStart"/>
-      <w:r>
-        <w:t>.padding</w:t>
-      </w:r>
-      <w:proofErr w:type="gramEnd"/>
-      <w:r>
-        <w:t>(10.dp) You can give padding like that.</w:t>
+      <w:r>
+        <w:t>.padding(10.dp) You can give padding like that.</w:t>
       </w:r>
     </w:p>
     <w:p>
@@ -654,11 +580,20 @@
       </w:r>
     </w:p>
     <w:p>
-      <w:proofErr w:type="gramStart"/>
       <w:r>
         <w:t>.border</w:t>
       </w:r>
-      <w:proofErr w:type="gramEnd"/>
+      <w:r>
+        <w:t xml:space="preserve"> (5.dp, </w:t>
+      </w:r>
+      <w:proofErr w:type="spellStart"/>
+      <w:r>
+        <w:t>Color.Red</w:t>
+      </w:r>
+      <w:proofErr w:type="spellEnd"/>
+      <w:r>
+        <w:t xml:space="preserve">) </w:t>
+      </w:r>
     </w:p>
     <w:p/>
     <w:p>
@@ -675,13 +610,8 @@
       </w:r>
     </w:p>
     <w:p>
-      <w:proofErr w:type="gramStart"/>
-      <w:r>
-        <w:t>Text(</w:t>
-      </w:r>
-      <w:proofErr w:type="gramEnd"/>
-      <w:r>
-        <w:t xml:space="preserve">“Talha”, modifier = </w:t>
+      <w:r>
+        <w:t xml:space="preserve">Text(“Talha”, modifier = </w:t>
       </w:r>
       <w:proofErr w:type="spellStart"/>
       <w:r>
@@ -704,15 +634,7 @@
     </w:p>
     <w:p>
       <w:r>
-        <w:t xml:space="preserve">It does not push other </w:t>
-      </w:r>
-      <w:proofErr w:type="gramStart"/>
-      <w:r>
-        <w:t>elements,</w:t>
-      </w:r>
-      <w:proofErr w:type="gramEnd"/>
-      <w:r>
-        <w:t xml:space="preserve"> it only takes given elements.</w:t>
+        <w:t>It does not push other elements, it only takes given elements.</w:t>
       </w:r>
     </w:p>
     <w:p/>
@@ -730,13 +652,8 @@
       </w:r>
     </w:p>
     <w:p>
-      <w:proofErr w:type="gramStart"/>
-      <w:r>
-        <w:t>Spacer(</w:t>
-      </w:r>
-      <w:proofErr w:type="gramEnd"/>
-      <w:r>
-        <w:t xml:space="preserve">modifier = </w:t>
+      <w:r>
+        <w:t xml:space="preserve">Spacer(modifier = </w:t>
       </w:r>
       <w:proofErr w:type="spellStart"/>
       <w:r>

</xml_diff>

<commit_message>
Auto commit: Fri Oct 18 17:16:48 2024
</commit_message>
<xml_diff>
--- a/Row and Column in Compose.docx
+++ b/Row and Column in Compose.docx
@@ -20,13 +20,8 @@
       </w:r>
     </w:p>
     <w:p>
-      <w:proofErr w:type="spellStart"/>
-      <w:r>
-        <w:t>setContent</w:t>
-      </w:r>
-      <w:proofErr w:type="spellEnd"/>
-      <w:r>
-        <w:t>{</w:t>
+      <w:r>
+        <w:t>setContent{</w:t>
       </w:r>
     </w:p>
     <w:p>
@@ -73,70 +68,32 @@
       </w:r>
     </w:p>
     <w:p>
-      <w:proofErr w:type="spellStart"/>
       <w:r>
         <w:t>Arrangement.SpaceAround</w:t>
       </w:r>
-      <w:proofErr w:type="spellEnd"/>
       <w:r>
         <w:t xml:space="preserve">, </w:t>
       </w:r>
-      <w:proofErr w:type="spellStart"/>
       <w:r>
         <w:t>Arrangement.Space</w:t>
       </w:r>
       <w:r>
-        <w:t>Between</w:t>
-      </w:r>
-      <w:proofErr w:type="spellEnd"/>
-      <w:r>
-        <w:t xml:space="preserve">, </w:t>
-      </w:r>
-      <w:proofErr w:type="spellStart"/>
-      <w:r>
-        <w:t>Arrangement.SpaceEvenly</w:t>
-      </w:r>
-      <w:proofErr w:type="spellEnd"/>
-    </w:p>
-    <w:p/>
-    <w:p/>
-    <w:p/>
-    <w:p>
-      <w:r>
-        <w:t xml:space="preserve">Alignment -&gt; Cross Axis , column ko cross </w:t>
-      </w:r>
-      <w:proofErr w:type="spellStart"/>
-      <w:r>
-        <w:t>krny</w:t>
-      </w:r>
-      <w:proofErr w:type="spellEnd"/>
-      <w:r>
-        <w:t xml:space="preserve"> </w:t>
-      </w:r>
-      <w:proofErr w:type="spellStart"/>
-      <w:r>
-        <w:t>wali</w:t>
-      </w:r>
-      <w:proofErr w:type="spellEnd"/>
-      <w:r>
-        <w:t xml:space="preserve"> direction </w:t>
-      </w:r>
-      <w:proofErr w:type="spellStart"/>
-      <w:r>
-        <w:t>mai</w:t>
-      </w:r>
-      <w:proofErr w:type="spellEnd"/>
-    </w:p>
-    <w:p/>
-    <w:p/>
-    <w:p>
-      <w:proofErr w:type="spellStart"/>
-      <w:r>
-        <w:t>setContent</w:t>
-      </w:r>
-      <w:proofErr w:type="spellEnd"/>
-      <w:r>
-        <w:t>{</w:t>
+        <w:t>Between, Arrangement.SpaceEvenly</w:t>
+      </w:r>
+    </w:p>
+    <w:p/>
+    <w:p/>
+    <w:p/>
+    <w:p>
+      <w:r>
+        <w:t>Alignment -&gt; Cross Axis , column ko cross krny wali direction mai</w:t>
+      </w:r>
+    </w:p>
+    <w:p/>
+    <w:p/>
+    <w:p>
+      <w:r>
+        <w:t>setContent{</w:t>
       </w:r>
     </w:p>
     <w:p>
@@ -169,11 +126,7 @@
     <w:p>
       <w:r>
         <w:lastRenderedPageBreak/>
-        <w:t xml:space="preserve">Column (modifier = </w:t>
-      </w:r>
-      <w:proofErr w:type="spellStart"/>
-      <w:r>
-        <w:t>Modifier.</w:t>
+        <w:t>Column (modifier = Modifier.</w:t>
       </w:r>
       <w:r>
         <w:rPr>
@@ -182,7 +135,6 @@
         </w:rPr>
         <w:t>fillMaxHeight</w:t>
       </w:r>
-      <w:proofErr w:type="spellEnd"/>
       <w:r>
         <w:t>().</w:t>
       </w:r>
@@ -194,81 +146,50 @@
         <w:t>background</w:t>
       </w:r>
       <w:r>
-        <w:t>(</w:t>
-      </w:r>
-      <w:proofErr w:type="spellStart"/>
-      <w:r>
-        <w:t>Color.Red</w:t>
-      </w:r>
-      <w:proofErr w:type="spellEnd"/>
-      <w:r>
-        <w:t>),</w:t>
-      </w:r>
-      <w:r>
+        <w:t>(Color.Red),</w:t>
+      </w:r>
+      <w:r>
+        <w:br/>
+        <w:t xml:space="preserve">    horizontalAlignment = Alignment.Start</w:t>
+      </w:r>
+      <w:r>
+        <w:t>,</w:t>
+      </w:r>
+    </w:p>
+    <w:p>
+      <w:r>
+        <w:t>verticalArrangement = Arrangement.SpaceAround</w:t>
+      </w:r>
+    </w:p>
+    <w:p>
+      <w:pPr>
+        <w:rPr>
+          <w:b/>
+          <w:bCs/>
+        </w:rPr>
+      </w:pPr>
+      <w:r>
+        <w:t xml:space="preserve"> </w:t>
+      </w:r>
+      <w:r>
+        <w:br/>
+        <w:t xml:space="preserve">    ) </w:t>
+      </w:r>
+      <w:r>
+        <w:rPr>
+          <w:b/>
+          <w:bCs/>
+        </w:rPr>
+        <w:t>{</w:t>
+      </w:r>
+      <w:r>
+        <w:rPr>
+          <w:b/>
+          <w:bCs/>
+        </w:rPr>
         <w:br/>
         <w:t xml:space="preserve">    </w:t>
       </w:r>
-      <w:proofErr w:type="spellStart"/>
-      <w:r>
-        <w:t>horizontalAlignment</w:t>
-      </w:r>
-      <w:proofErr w:type="spellEnd"/>
-      <w:r>
-        <w:t xml:space="preserve"> = </w:t>
-      </w:r>
-      <w:proofErr w:type="spellStart"/>
-      <w:r>
-        <w:t>Alignment.Start</w:t>
-      </w:r>
-      <w:proofErr w:type="spellEnd"/>
-      <w:r>
-        <w:t>,</w:t>
-      </w:r>
-    </w:p>
-    <w:p>
-      <w:proofErr w:type="spellStart"/>
-      <w:r>
-        <w:t>verticalArrangement</w:t>
-      </w:r>
-      <w:proofErr w:type="spellEnd"/>
-      <w:r>
-        <w:t xml:space="preserve"> = </w:t>
-      </w:r>
-      <w:proofErr w:type="spellStart"/>
-      <w:r>
-        <w:t>Arrangement.SpaceAround</w:t>
-      </w:r>
-      <w:proofErr w:type="spellEnd"/>
-    </w:p>
-    <w:p>
-      <w:pPr>
-        <w:rPr>
-          <w:b/>
-          <w:bCs/>
-        </w:rPr>
-      </w:pPr>
-      <w:r>
-        <w:t xml:space="preserve"> </w:t>
-      </w:r>
-      <w:r>
-        <w:br/>
-        <w:t xml:space="preserve">    ) </w:t>
-      </w:r>
-      <w:r>
-        <w:rPr>
-          <w:b/>
-          <w:bCs/>
-        </w:rPr>
-        <w:t>{</w:t>
-      </w:r>
-      <w:r>
-        <w:rPr>
-          <w:b/>
-          <w:bCs/>
-        </w:rPr>
-        <w:br/>
-        <w:t xml:space="preserve">    </w:t>
-      </w:r>
       <w:r>
         <w:t>Text("Big N")</w:t>
       </w:r>
@@ -310,7 +231,6 @@
           <w:iCs/>
         </w:rPr>
       </w:pPr>
-      <w:proofErr w:type="spellStart"/>
       <w:r>
         <w:t>Modifier.</w:t>
       </w:r>
@@ -326,23 +246,15 @@
           <w:i/>
           <w:iCs/>
         </w:rPr>
-        <w:t>xSize</w:t>
-      </w:r>
-      <w:proofErr w:type="spellEnd"/>
-      <w:r>
+        <w:t>xSize(0.5f) -&gt; It fills 50% of screen</w:t>
+      </w:r>
+    </w:p>
+    <w:p>
+      <w:pPr>
         <w:rPr>
           <w:i/>
           <w:iCs/>
         </w:rPr>
-        <w:t>(0.5f) -&gt; It fills 50% of screen</w:t>
-      </w:r>
-    </w:p>
-    <w:p>
-      <w:pPr>
-        <w:rPr>
-          <w:i/>
-          <w:iCs/>
-        </w:rPr>
       </w:pPr>
     </w:p>
     <w:p>
@@ -385,65 +297,17 @@
     </w:p>
     <w:p>
       <w:r>
-        <w:t>.background(</w:t>
-      </w:r>
-      <w:proofErr w:type="spellStart"/>
-      <w:r>
-        <w:t>Color.Red</w:t>
-      </w:r>
-      <w:proofErr w:type="spellEnd"/>
-      <w:r>
-        <w:t>)</w:t>
-      </w:r>
-    </w:p>
-    <w:p>
-      <w:r>
-        <w:t>.</w:t>
-      </w:r>
-      <w:proofErr w:type="spellStart"/>
-      <w:r>
-        <w:t>fillMaxHeight</w:t>
-      </w:r>
-      <w:proofErr w:type="spellEnd"/>
-      <w:r>
-        <w:t>(), .</w:t>
-      </w:r>
-      <w:proofErr w:type="spellStart"/>
-      <w:r>
-        <w:t>fillMaxWidth</w:t>
-      </w:r>
-      <w:proofErr w:type="spellEnd"/>
-      <w:r>
-        <w:t>(), .width(), .height(), .</w:t>
-      </w:r>
-      <w:proofErr w:type="spellStart"/>
-      <w:r>
-        <w:t>fillMaxSize</w:t>
-      </w:r>
-      <w:proofErr w:type="spellEnd"/>
-      <w:r>
-        <w:t>()</w:t>
-      </w:r>
-    </w:p>
-    <w:p>
-      <w:r>
-        <w:t xml:space="preserve">You can pass </w:t>
-      </w:r>
-      <w:proofErr w:type="spellStart"/>
-      <w:r>
-        <w:t>paremeters</w:t>
-      </w:r>
-      <w:proofErr w:type="spellEnd"/>
-      <w:r>
-        <w:t xml:space="preserve"> to Maximum height, width and fill </w:t>
-      </w:r>
-      <w:proofErr w:type="spellStart"/>
-      <w:r>
-        <w:t>maxsize</w:t>
-      </w:r>
-      <w:proofErr w:type="spellEnd"/>
-      <w:r>
-        <w:t xml:space="preserve"> like 0.5f 50% covering.</w:t>
+        <w:t>.background(Color.Red)</w:t>
+      </w:r>
+    </w:p>
+    <w:p>
+      <w:r>
+        <w:t>.fillMaxHeight(), .fillMaxWidth(), .width(), .height(), .fillMaxSize()</w:t>
+      </w:r>
+    </w:p>
+    <w:p>
+      <w:r>
+        <w:t>You can pass paremeters to Maximum height, width and fill maxsize like 0.5f 50% covering.</w:t>
       </w:r>
     </w:p>
     <w:p>
@@ -473,23 +337,7 @@
           <w:b/>
           <w:bCs/>
         </w:rPr>
-        <w:t>.</w:t>
-      </w:r>
-      <w:proofErr w:type="spellStart"/>
-      <w:r>
-        <w:rPr>
-          <w:b/>
-          <w:bCs/>
-        </w:rPr>
-        <w:t>requiredWidth</w:t>
-      </w:r>
-      <w:proofErr w:type="spellEnd"/>
-      <w:r>
-        <w:rPr>
-          <w:b/>
-          <w:bCs/>
-        </w:rPr>
-        <w:t xml:space="preserve"> will actually taken according to given width, so it does not rely on parents width.</w:t>
+        <w:t>.requiredWidth will actually taken according to given width, so it does not rely on parents width.</w:t>
       </w:r>
     </w:p>
     <w:p>
@@ -509,39 +357,7 @@
           <w:b/>
           <w:bCs/>
         </w:rPr>
-        <w:t xml:space="preserve">2 </w:t>
-      </w:r>
-      <w:proofErr w:type="spellStart"/>
-      <w:r>
-        <w:rPr>
-          <w:b/>
-          <w:bCs/>
-        </w:rPr>
-        <w:t>paremeters</w:t>
-      </w:r>
-      <w:proofErr w:type="spellEnd"/>
-      <w:r>
-        <w:rPr>
-          <w:b/>
-          <w:bCs/>
-        </w:rPr>
-        <w:t xml:space="preserve"> -&gt; first for </w:t>
-      </w:r>
-      <w:proofErr w:type="spellStart"/>
-      <w:r>
-        <w:rPr>
-          <w:b/>
-          <w:bCs/>
-        </w:rPr>
-        <w:t>horinzontal</w:t>
-      </w:r>
-      <w:proofErr w:type="spellEnd"/>
-      <w:r>
-        <w:rPr>
-          <w:b/>
-          <w:bCs/>
-        </w:rPr>
-        <w:t xml:space="preserve"> and second for vertical</w:t>
+        <w:t>2 paremeters -&gt; first for horinzontal and second for vertical</w:t>
       </w:r>
     </w:p>
     <w:p>
@@ -584,15 +400,47 @@
         <w:t>.border</w:t>
       </w:r>
       <w:r>
-        <w:t xml:space="preserve"> (5.dp, </w:t>
-      </w:r>
-      <w:proofErr w:type="spellStart"/>
-      <w:r>
-        <w:t>Color.Red</w:t>
-      </w:r>
-      <w:proofErr w:type="spellEnd"/>
-      <w:r>
-        <w:t xml:space="preserve">) </w:t>
+        <w:t xml:space="preserve"> (5.dp, Color.Red) </w:t>
+      </w:r>
+    </w:p>
+    <w:p>
+      <w:r>
+        <w:lastRenderedPageBreak/>
+        <w:drawing>
+          <wp:inline distT="0" distB="0" distL="0" distR="0" wp14:anchorId="53CB7DBE" wp14:editId="40A3B4D2">
+            <wp:extent cx="5077534" cy="3820058"/>
+            <wp:effectExtent l="0" t="0" r="8890" b="9525"/>
+            <wp:docPr id="725902435" name="Picture 1"/>
+            <wp:cNvGraphicFramePr>
+              <a:graphicFrameLocks xmlns:a="http://schemas.openxmlformats.org/drawingml/2006/main" noChangeAspect="1"/>
+            </wp:cNvGraphicFramePr>
+            <a:graphic xmlns:a="http://schemas.openxmlformats.org/drawingml/2006/main">
+              <a:graphicData uri="http://schemas.openxmlformats.org/drawingml/2006/picture">
+                <pic:pic xmlns:pic="http://schemas.openxmlformats.org/drawingml/2006/picture">
+                  <pic:nvPicPr>
+                    <pic:cNvPr id="725902435" name=""/>
+                    <pic:cNvPicPr/>
+                  </pic:nvPicPr>
+                  <pic:blipFill>
+                    <a:blip r:embed="rId4"/>
+                    <a:stretch>
+                      <a:fillRect/>
+                    </a:stretch>
+                  </pic:blipFill>
+                  <pic:spPr>
+                    <a:xfrm>
+                      <a:off x="0" y="0"/>
+                      <a:ext cx="5077534" cy="3820058"/>
+                    </a:xfrm>
+                    <a:prstGeom prst="rect">
+                      <a:avLst/>
+                    </a:prstGeom>
+                  </pic:spPr>
+                </pic:pic>
+              </a:graphicData>
+            </a:graphic>
+          </wp:inline>
+        </w:drawing>
       </w:r>
     </w:p>
     <w:p/>
@@ -611,15 +459,7 @@
     </w:p>
     <w:p>
       <w:r>
-        <w:t xml:space="preserve">Text(“Talha”, modifier = </w:t>
-      </w:r>
-      <w:proofErr w:type="spellStart"/>
-      <w:r>
-        <w:t>Modifier.offset</w:t>
-      </w:r>
-      <w:proofErr w:type="spellEnd"/>
-      <w:r>
-        <w:t>(50.dp, 20.dp)</w:t>
+        <w:t>Text(“Talha”, modifier = Modifier.offset(50.dp, 20.dp)</w:t>
       </w:r>
     </w:p>
     <w:p>
@@ -653,15 +493,7 @@
     </w:p>
     <w:p>
       <w:r>
-        <w:t xml:space="preserve">Spacer(modifier = </w:t>
-      </w:r>
-      <w:proofErr w:type="spellStart"/>
-      <w:r>
-        <w:t>Modifier.height</w:t>
-      </w:r>
-      <w:proofErr w:type="spellEnd"/>
-      <w:r>
-        <w:t>(50.dp))</w:t>
+        <w:t>Spacer(modifier = Modifier.height(50.dp))</w:t>
       </w:r>
     </w:p>
     <w:p>

</xml_diff>

<commit_message>
Auto commit: Fri Oct 18 17:16:54 2024
</commit_message>
<xml_diff>
--- a/Row and Column in Compose.docx
+++ b/Row and Column in Compose.docx
@@ -20,14 +20,23 @@
       </w:r>
     </w:p>
     <w:p>
-      <w:r>
-        <w:t>setContent{</w:t>
-      </w:r>
-    </w:p>
-    <w:p>
+      <w:proofErr w:type="spellStart"/>
+      <w:proofErr w:type="gramStart"/>
+      <w:r>
+        <w:t>setContent</w:t>
+      </w:r>
+      <w:proofErr w:type="spellEnd"/>
+      <w:r>
+        <w:t>{</w:t>
+      </w:r>
+      <w:proofErr w:type="gramEnd"/>
+    </w:p>
+    <w:p>
+      <w:proofErr w:type="gramStart"/>
       <w:r>
         <w:t>Row{</w:t>
       </w:r>
+      <w:proofErr w:type="gramEnd"/>
     </w:p>
     <w:p>
       <w:r>
@@ -35,8 +44,13 @@
       </w:r>
     </w:p>
     <w:p>
-      <w:r>
-        <w:t>Text{“Big bang”)</w:t>
+      <w:proofErr w:type="gramStart"/>
+      <w:r>
+        <w:t>Text{</w:t>
+      </w:r>
+      <w:proofErr w:type="gramEnd"/>
+      <w:r>
+        <w:t>“Big bang”)</w:t>
       </w:r>
     </w:p>
     <w:p>
@@ -68,33 +82,81 @@
       </w:r>
     </w:p>
     <w:p>
+      <w:proofErr w:type="spellStart"/>
       <w:r>
         <w:t>Arrangement.SpaceAround</w:t>
       </w:r>
+      <w:proofErr w:type="spellEnd"/>
       <w:r>
         <w:t xml:space="preserve">, </w:t>
       </w:r>
+      <w:proofErr w:type="spellStart"/>
       <w:r>
         <w:t>Arrangement.Space</w:t>
       </w:r>
       <w:r>
-        <w:t>Between, Arrangement.SpaceEvenly</w:t>
-      </w:r>
-    </w:p>
-    <w:p/>
-    <w:p/>
-    <w:p/>
-    <w:p>
-      <w:r>
-        <w:t>Alignment -&gt; Cross Axis , column ko cross krny wali direction mai</w:t>
-      </w:r>
-    </w:p>
-    <w:p/>
-    <w:p/>
-    <w:p>
-      <w:r>
-        <w:t>setContent{</w:t>
-      </w:r>
+        <w:t>Between</w:t>
+      </w:r>
+      <w:proofErr w:type="spellEnd"/>
+      <w:r>
+        <w:t xml:space="preserve">, </w:t>
+      </w:r>
+      <w:proofErr w:type="spellStart"/>
+      <w:r>
+        <w:t>Arrangement.SpaceEvenly</w:t>
+      </w:r>
+      <w:proofErr w:type="spellEnd"/>
+    </w:p>
+    <w:p/>
+    <w:p/>
+    <w:p/>
+    <w:p>
+      <w:r>
+        <w:t xml:space="preserve">Alignment -&gt; Cross </w:t>
+      </w:r>
+      <w:proofErr w:type="gramStart"/>
+      <w:r>
+        <w:t>Axis ,</w:t>
+      </w:r>
+      <w:proofErr w:type="gramEnd"/>
+      <w:r>
+        <w:t xml:space="preserve"> column ko cross </w:t>
+      </w:r>
+      <w:proofErr w:type="spellStart"/>
+      <w:r>
+        <w:t>krny</w:t>
+      </w:r>
+      <w:proofErr w:type="spellEnd"/>
+      <w:r>
+        <w:t xml:space="preserve"> </w:t>
+      </w:r>
+      <w:proofErr w:type="spellStart"/>
+      <w:r>
+        <w:t>wali</w:t>
+      </w:r>
+      <w:proofErr w:type="spellEnd"/>
+      <w:r>
+        <w:t xml:space="preserve"> direction </w:t>
+      </w:r>
+      <w:proofErr w:type="spellStart"/>
+      <w:r>
+        <w:t>mai</w:t>
+      </w:r>
+      <w:proofErr w:type="spellEnd"/>
+    </w:p>
+    <w:p/>
+    <w:p/>
+    <w:p>
+      <w:proofErr w:type="spellStart"/>
+      <w:proofErr w:type="gramStart"/>
+      <w:r>
+        <w:t>setContent</w:t>
+      </w:r>
+      <w:proofErr w:type="spellEnd"/>
+      <w:r>
+        <w:t>{</w:t>
+      </w:r>
+      <w:proofErr w:type="gramEnd"/>
     </w:p>
     <w:p>
       <w:r>
@@ -107,8 +169,13 @@
       </w:r>
     </w:p>
     <w:p>
-      <w:r>
-        <w:t>Text{“Big bang”)</w:t>
+      <w:proofErr w:type="gramStart"/>
+      <w:r>
+        <w:t>Text{</w:t>
+      </w:r>
+      <w:proofErr w:type="gramEnd"/>
+      <w:r>
+        <w:t>“Big bang”)</w:t>
       </w:r>
     </w:p>
     <w:p>
@@ -126,7 +193,11 @@
     <w:p>
       <w:r>
         <w:lastRenderedPageBreak/>
-        <w:t>Column (modifier = Modifier.</w:t>
+        <w:t xml:space="preserve">Column (modifier = </w:t>
+      </w:r>
+      <w:proofErr w:type="spellStart"/>
+      <w:r>
+        <w:t>Modifier.</w:t>
       </w:r>
       <w:r>
         <w:rPr>
@@ -135,8 +206,13 @@
         </w:rPr>
         <w:t>fillMaxHeight</w:t>
       </w:r>
-      <w:r>
-        <w:t>().</w:t>
+      <w:proofErr w:type="spellEnd"/>
+      <w:r>
+        <w:t>(</w:t>
+      </w:r>
+      <w:proofErr w:type="gramStart"/>
+      <w:r>
+        <w:t>).</w:t>
       </w:r>
       <w:r>
         <w:rPr>
@@ -145,21 +221,53 @@
         </w:rPr>
         <w:t>background</w:t>
       </w:r>
-      <w:r>
-        <w:t>(Color.Red),</w:t>
+      <w:proofErr w:type="gramEnd"/>
+      <w:r>
+        <w:t>(</w:t>
+      </w:r>
+      <w:proofErr w:type="spellStart"/>
+      <w:r>
+        <w:t>Color.Red</w:t>
+      </w:r>
+      <w:proofErr w:type="spellEnd"/>
+      <w:r>
+        <w:t>),</w:t>
       </w:r>
       <w:r>
         <w:br/>
-        <w:t xml:space="preserve">    horizontalAlignment = Alignment.Start</w:t>
-      </w:r>
+        <w:t xml:space="preserve">    </w:t>
+      </w:r>
+      <w:proofErr w:type="spellStart"/>
+      <w:r>
+        <w:t>horizontalAlignment</w:t>
+      </w:r>
+      <w:proofErr w:type="spellEnd"/>
+      <w:r>
+        <w:t xml:space="preserve"> = </w:t>
+      </w:r>
+      <w:proofErr w:type="spellStart"/>
+      <w:r>
+        <w:t>Alignment.Start</w:t>
+      </w:r>
+      <w:proofErr w:type="spellEnd"/>
       <w:r>
         <w:t>,</w:t>
       </w:r>
     </w:p>
     <w:p>
-      <w:r>
-        <w:t>verticalArrangement = Arrangement.SpaceAround</w:t>
-      </w:r>
+      <w:proofErr w:type="spellStart"/>
+      <w:r>
+        <w:t>verticalArrangement</w:t>
+      </w:r>
+      <w:proofErr w:type="spellEnd"/>
+      <w:r>
+        <w:t xml:space="preserve"> = </w:t>
+      </w:r>
+      <w:proofErr w:type="spellStart"/>
+      <w:r>
+        <w:t>Arrangement.SpaceAround</w:t>
+      </w:r>
+      <w:proofErr w:type="spellEnd"/>
     </w:p>
     <w:p>
       <w:pPr>
@@ -190,8 +298,13 @@
         <w:br/>
         <w:t xml:space="preserve">    </w:t>
       </w:r>
-      <w:r>
-        <w:t>Text("Big N")</w:t>
+      <w:proofErr w:type="gramStart"/>
+      <w:r>
+        <w:t>Text(</w:t>
+      </w:r>
+      <w:proofErr w:type="gramEnd"/>
+      <w:r>
+        <w:t>"Big N")</w:t>
       </w:r>
       <w:r>
         <w:br/>
@@ -231,6 +344,7 @@
           <w:iCs/>
         </w:rPr>
       </w:pPr>
+      <w:proofErr w:type="spellStart"/>
       <w:r>
         <w:t>Modifier.</w:t>
       </w:r>
@@ -246,15 +360,23 @@
           <w:i/>
           <w:iCs/>
         </w:rPr>
-        <w:t>xSize(0.5f) -&gt; It fills 50% of screen</w:t>
-      </w:r>
-    </w:p>
-    <w:p>
-      <w:pPr>
+        <w:t>xSize</w:t>
+      </w:r>
+      <w:proofErr w:type="spellEnd"/>
+      <w:r>
         <w:rPr>
           <w:i/>
           <w:iCs/>
         </w:rPr>
+        <w:t>(0.5f) -&gt; It fills 50% of screen</w:t>
+      </w:r>
+    </w:p>
+    <w:p>
+      <w:pPr>
+        <w:rPr>
+          <w:i/>
+          <w:iCs/>
+        </w:rPr>
       </w:pPr>
     </w:p>
     <w:p>
@@ -274,13 +396,23 @@
       </w:r>
     </w:p>
     <w:p>
-      <w:r>
-        <w:t>.width(100.dp),</w:t>
-      </w:r>
-    </w:p>
-    <w:p>
-      <w:r>
-        <w:t>.height(100.dp)</w:t>
+      <w:proofErr w:type="gramStart"/>
+      <w:r>
+        <w:t>.width</w:t>
+      </w:r>
+      <w:proofErr w:type="gramEnd"/>
+      <w:r>
+        <w:t>(100.dp),</w:t>
+      </w:r>
+    </w:p>
+    <w:p>
+      <w:proofErr w:type="gramStart"/>
+      <w:r>
+        <w:t>.height</w:t>
+      </w:r>
+      <w:proofErr w:type="gramEnd"/>
+      <w:r>
+        <w:t>(100.dp)</w:t>
       </w:r>
     </w:p>
     <w:p/>
@@ -296,68 +428,194 @@
       </w:r>
     </w:p>
     <w:p>
-      <w:r>
-        <w:t>.background(Color.Red)</w:t>
-      </w:r>
-    </w:p>
-    <w:p>
-      <w:r>
-        <w:t>.fillMaxHeight(), .fillMaxWidth(), .width(), .height(), .fillMaxSize()</w:t>
-      </w:r>
-    </w:p>
-    <w:p>
-      <w:r>
-        <w:t>You can pass paremeters to Maximum height, width and fill maxsize like 0.5f 50% covering.</w:t>
-      </w:r>
-    </w:p>
-    <w:p>
-      <w:pPr>
-        <w:rPr>
-          <w:b/>
-          <w:bCs/>
-        </w:rPr>
-      </w:pPr>
-      <w:r>
-        <w:rPr>
-          <w:b/>
-          <w:bCs/>
-        </w:rPr>
-        <w:t>If we pass more width than parents width, automatically set to parent width for width() function</w:t>
-      </w:r>
-    </w:p>
-    <w:p>
-      <w:pPr>
-        <w:rPr>
-          <w:b/>
-          <w:bCs/>
-        </w:rPr>
-      </w:pPr>
-      <w:r>
-        <w:rPr>
-          <w:b/>
-          <w:bCs/>
-        </w:rPr>
-        <w:t>.requiredWidth will actually taken according to given width, so it does not rely on parents width.</w:t>
-      </w:r>
-    </w:p>
-    <w:p>
-      <w:r>
-        <w:t>.padding(10.dp) You can give padding like that.</w:t>
-      </w:r>
-    </w:p>
-    <w:p>
-      <w:pPr>
-        <w:rPr>
-          <w:b/>
-          <w:bCs/>
-        </w:rPr>
-      </w:pPr>
-      <w:r>
-        <w:rPr>
-          <w:b/>
-          <w:bCs/>
-        </w:rPr>
-        <w:t>2 paremeters -&gt; first for horinzontal and second for vertical</w:t>
+      <w:proofErr w:type="gramStart"/>
+      <w:r>
+        <w:t>.background</w:t>
+      </w:r>
+      <w:proofErr w:type="gramEnd"/>
+      <w:r>
+        <w:t>(</w:t>
+      </w:r>
+      <w:proofErr w:type="spellStart"/>
+      <w:r>
+        <w:t>Color.Red</w:t>
+      </w:r>
+      <w:proofErr w:type="spellEnd"/>
+      <w:r>
+        <w:t>)</w:t>
+      </w:r>
+    </w:p>
+    <w:p>
+      <w:proofErr w:type="gramStart"/>
+      <w:r>
+        <w:t>.</w:t>
+      </w:r>
+      <w:proofErr w:type="spellStart"/>
+      <w:r>
+        <w:t>fillMaxHeight</w:t>
+      </w:r>
+      <w:proofErr w:type="spellEnd"/>
+      <w:proofErr w:type="gramEnd"/>
+      <w:r>
+        <w:t>(), .</w:t>
+      </w:r>
+      <w:proofErr w:type="spellStart"/>
+      <w:r>
+        <w:t>fillMaxWidth</w:t>
+      </w:r>
+      <w:proofErr w:type="spellEnd"/>
+      <w:r>
+        <w:t>(), .width(), .height(), .</w:t>
+      </w:r>
+      <w:proofErr w:type="spellStart"/>
+      <w:r>
+        <w:t>fillMaxSize</w:t>
+      </w:r>
+      <w:proofErr w:type="spellEnd"/>
+      <w:r>
+        <w:t>()</w:t>
+      </w:r>
+    </w:p>
+    <w:p>
+      <w:r>
+        <w:t xml:space="preserve">You can pass </w:t>
+      </w:r>
+      <w:proofErr w:type="spellStart"/>
+      <w:r>
+        <w:t>paremeters</w:t>
+      </w:r>
+      <w:proofErr w:type="spellEnd"/>
+      <w:r>
+        <w:t xml:space="preserve"> to Maximum height, width and fill </w:t>
+      </w:r>
+      <w:proofErr w:type="spellStart"/>
+      <w:r>
+        <w:t>maxsize</w:t>
+      </w:r>
+      <w:proofErr w:type="spellEnd"/>
+      <w:r>
+        <w:t xml:space="preserve"> like 0.5f 50% covering.</w:t>
+      </w:r>
+    </w:p>
+    <w:p>
+      <w:pPr>
+        <w:rPr>
+          <w:b/>
+          <w:bCs/>
+        </w:rPr>
+      </w:pPr>
+      <w:r>
+        <w:rPr>
+          <w:b/>
+          <w:bCs/>
+        </w:rPr>
+        <w:t xml:space="preserve">If we pass more width than parents width, automatically set to parent width for </w:t>
+      </w:r>
+      <w:proofErr w:type="gramStart"/>
+      <w:r>
+        <w:rPr>
+          <w:b/>
+          <w:bCs/>
+        </w:rPr>
+        <w:t>width(</w:t>
+      </w:r>
+      <w:proofErr w:type="gramEnd"/>
+      <w:r>
+        <w:rPr>
+          <w:b/>
+          <w:bCs/>
+        </w:rPr>
+        <w:t>) function</w:t>
+      </w:r>
+    </w:p>
+    <w:p>
+      <w:pPr>
+        <w:rPr>
+          <w:b/>
+          <w:bCs/>
+        </w:rPr>
+      </w:pPr>
+      <w:proofErr w:type="gramStart"/>
+      <w:r>
+        <w:rPr>
+          <w:b/>
+          <w:bCs/>
+        </w:rPr>
+        <w:t>.</w:t>
+      </w:r>
+      <w:proofErr w:type="spellStart"/>
+      <w:r>
+        <w:rPr>
+          <w:b/>
+          <w:bCs/>
+        </w:rPr>
+        <w:t>requiredWidth</w:t>
+      </w:r>
+      <w:proofErr w:type="spellEnd"/>
+      <w:proofErr w:type="gramEnd"/>
+      <w:r>
+        <w:rPr>
+          <w:b/>
+          <w:bCs/>
+        </w:rPr>
+        <w:t xml:space="preserve"> will actually taken according to given width, so it does not rely on parents width.</w:t>
+      </w:r>
+    </w:p>
+    <w:p>
+      <w:proofErr w:type="gramStart"/>
+      <w:r>
+        <w:t>.padding</w:t>
+      </w:r>
+      <w:proofErr w:type="gramEnd"/>
+      <w:r>
+        <w:t>(10.dp) You can give padding like that.</w:t>
+      </w:r>
+    </w:p>
+    <w:p>
+      <w:pPr>
+        <w:rPr>
+          <w:b/>
+          <w:bCs/>
+        </w:rPr>
+      </w:pPr>
+      <w:r>
+        <w:rPr>
+          <w:b/>
+          <w:bCs/>
+        </w:rPr>
+        <w:t xml:space="preserve">2 </w:t>
+      </w:r>
+      <w:proofErr w:type="spellStart"/>
+      <w:r>
+        <w:rPr>
+          <w:b/>
+          <w:bCs/>
+        </w:rPr>
+        <w:t>paremeters</w:t>
+      </w:r>
+      <w:proofErr w:type="spellEnd"/>
+      <w:r>
+        <w:rPr>
+          <w:b/>
+          <w:bCs/>
+        </w:rPr>
+        <w:t xml:space="preserve"> -&gt; first for </w:t>
+      </w:r>
+      <w:proofErr w:type="spellStart"/>
+      <w:r>
+        <w:rPr>
+          <w:b/>
+          <w:bCs/>
+        </w:rPr>
+        <w:t>horinzontal</w:t>
+      </w:r>
+      <w:proofErr w:type="spellEnd"/>
+      <w:r>
+        <w:rPr>
+          <w:b/>
+          <w:bCs/>
+        </w:rPr>
+        <w:t xml:space="preserve"> and second for vertical</w:t>
       </w:r>
     </w:p>
     <w:p>
@@ -396,11 +654,21 @@
       </w:r>
     </w:p>
     <w:p>
+      <w:proofErr w:type="gramStart"/>
       <w:r>
         <w:t>.border</w:t>
       </w:r>
-      <w:r>
-        <w:t xml:space="preserve"> (5.dp, Color.Red) </w:t>
+      <w:proofErr w:type="gramEnd"/>
+      <w:r>
+        <w:t xml:space="preserve"> (5.dp, </w:t>
+      </w:r>
+      <w:proofErr w:type="spellStart"/>
+      <w:r>
+        <w:t>Color.Red</w:t>
+      </w:r>
+      <w:proofErr w:type="spellEnd"/>
+      <w:r>
+        <w:t xml:space="preserve">) </w:t>
       </w:r>
     </w:p>
     <w:p>
@@ -443,6 +711,12 @@
         </w:drawing>
       </w:r>
     </w:p>
+    <w:p>
+      <w:r>
+        <w:t>Output:</w:t>
+      </w:r>
+    </w:p>
+    <w:p/>
     <w:p/>
     <w:p>
       <w:pPr>
@@ -458,8 +732,21 @@
       </w:r>
     </w:p>
     <w:p>
-      <w:r>
-        <w:t>Text(“Talha”, modifier = Modifier.offset(50.dp, 20.dp)</w:t>
+      <w:proofErr w:type="gramStart"/>
+      <w:r>
+        <w:t>Text(</w:t>
+      </w:r>
+      <w:proofErr w:type="gramEnd"/>
+      <w:r>
+        <w:t xml:space="preserve">“Talha”, modifier = </w:t>
+      </w:r>
+      <w:proofErr w:type="spellStart"/>
+      <w:r>
+        <w:t>Modifier.offset</w:t>
+      </w:r>
+      <w:proofErr w:type="spellEnd"/>
+      <w:r>
+        <w:t>(50.dp, 20.dp)</w:t>
       </w:r>
     </w:p>
     <w:p>
@@ -474,7 +761,15 @@
     </w:p>
     <w:p>
       <w:r>
-        <w:t>It does not push other elements, it only takes given elements.</w:t>
+        <w:t xml:space="preserve">It does not push other </w:t>
+      </w:r>
+      <w:proofErr w:type="gramStart"/>
+      <w:r>
+        <w:t>elements,</w:t>
+      </w:r>
+      <w:proofErr w:type="gramEnd"/>
+      <w:r>
+        <w:t xml:space="preserve"> it only takes given elements.</w:t>
       </w:r>
     </w:p>
     <w:p/>
@@ -492,8 +787,21 @@
       </w:r>
     </w:p>
     <w:p>
-      <w:r>
-        <w:t>Spacer(modifier = Modifier.height(50.dp))</w:t>
+      <w:proofErr w:type="gramStart"/>
+      <w:r>
+        <w:t>Spacer(</w:t>
+      </w:r>
+      <w:proofErr w:type="gramEnd"/>
+      <w:r>
+        <w:t xml:space="preserve">modifier = </w:t>
+      </w:r>
+      <w:proofErr w:type="spellStart"/>
+      <w:r>
+        <w:t>Modifier.height</w:t>
+      </w:r>
+      <w:proofErr w:type="spellEnd"/>
+      <w:r>
+        <w:t>(50.dp))</w:t>
       </w:r>
     </w:p>
     <w:p>

</xml_diff>

<commit_message>
Auto commit: Fri Oct 18 17:17:02 2024
</commit_message>
<xml_diff>
--- a/Row and Column in Compose.docx
+++ b/Row and Column in Compose.docx
@@ -20,23 +20,14 @@
       </w:r>
     </w:p>
     <w:p>
-      <w:proofErr w:type="spellStart"/>
-      <w:proofErr w:type="gramStart"/>
-      <w:r>
-        <w:t>setContent</w:t>
-      </w:r>
-      <w:proofErr w:type="spellEnd"/>
-      <w:r>
-        <w:t>{</w:t>
-      </w:r>
-      <w:proofErr w:type="gramEnd"/>
-    </w:p>
-    <w:p>
-      <w:proofErr w:type="gramStart"/>
+      <w:r>
+        <w:t>setContent{</w:t>
+      </w:r>
+    </w:p>
+    <w:p>
       <w:r>
         <w:t>Row{</w:t>
       </w:r>
-      <w:proofErr w:type="gramEnd"/>
     </w:p>
     <w:p>
       <w:r>
@@ -44,13 +35,8 @@
       </w:r>
     </w:p>
     <w:p>
-      <w:proofErr w:type="gramStart"/>
-      <w:r>
-        <w:t>Text{</w:t>
-      </w:r>
-      <w:proofErr w:type="gramEnd"/>
-      <w:r>
-        <w:t>“Big bang”)</w:t>
+      <w:r>
+        <w:t>Text{“Big bang”)</w:t>
       </w:r>
     </w:p>
     <w:p>
@@ -82,81 +68,33 @@
       </w:r>
     </w:p>
     <w:p>
-      <w:proofErr w:type="spellStart"/>
       <w:r>
         <w:t>Arrangement.SpaceAround</w:t>
       </w:r>
-      <w:proofErr w:type="spellEnd"/>
       <w:r>
         <w:t xml:space="preserve">, </w:t>
       </w:r>
-      <w:proofErr w:type="spellStart"/>
       <w:r>
         <w:t>Arrangement.Space</w:t>
       </w:r>
       <w:r>
-        <w:t>Between</w:t>
-      </w:r>
-      <w:proofErr w:type="spellEnd"/>
-      <w:r>
-        <w:t xml:space="preserve">, </w:t>
-      </w:r>
-      <w:proofErr w:type="spellStart"/>
-      <w:r>
-        <w:t>Arrangement.SpaceEvenly</w:t>
-      </w:r>
-      <w:proofErr w:type="spellEnd"/>
-    </w:p>
-    <w:p/>
-    <w:p/>
-    <w:p/>
-    <w:p>
-      <w:r>
-        <w:t xml:space="preserve">Alignment -&gt; Cross </w:t>
-      </w:r>
-      <w:proofErr w:type="gramStart"/>
-      <w:r>
-        <w:t>Axis ,</w:t>
-      </w:r>
-      <w:proofErr w:type="gramEnd"/>
-      <w:r>
-        <w:t xml:space="preserve"> column ko cross </w:t>
-      </w:r>
-      <w:proofErr w:type="spellStart"/>
-      <w:r>
-        <w:t>krny</w:t>
-      </w:r>
-      <w:proofErr w:type="spellEnd"/>
-      <w:r>
-        <w:t xml:space="preserve"> </w:t>
-      </w:r>
-      <w:proofErr w:type="spellStart"/>
-      <w:r>
-        <w:t>wali</w:t>
-      </w:r>
-      <w:proofErr w:type="spellEnd"/>
-      <w:r>
-        <w:t xml:space="preserve"> direction </w:t>
-      </w:r>
-      <w:proofErr w:type="spellStart"/>
-      <w:r>
-        <w:t>mai</w:t>
-      </w:r>
-      <w:proofErr w:type="spellEnd"/>
-    </w:p>
-    <w:p/>
-    <w:p/>
-    <w:p>
-      <w:proofErr w:type="spellStart"/>
-      <w:proofErr w:type="gramStart"/>
-      <w:r>
-        <w:t>setContent</w:t>
-      </w:r>
-      <w:proofErr w:type="spellEnd"/>
-      <w:r>
-        <w:t>{</w:t>
-      </w:r>
-      <w:proofErr w:type="gramEnd"/>
+        <w:t>Between, Arrangement.SpaceEvenly</w:t>
+      </w:r>
+    </w:p>
+    <w:p/>
+    <w:p/>
+    <w:p/>
+    <w:p>
+      <w:r>
+        <w:t>Alignment -&gt; Cross Axis , column ko cross krny wali direction mai</w:t>
+      </w:r>
+    </w:p>
+    <w:p/>
+    <w:p/>
+    <w:p>
+      <w:r>
+        <w:t>setContent{</w:t>
+      </w:r>
     </w:p>
     <w:p>
       <w:r>
@@ -169,13 +107,8 @@
       </w:r>
     </w:p>
     <w:p>
-      <w:proofErr w:type="gramStart"/>
-      <w:r>
-        <w:t>Text{</w:t>
-      </w:r>
-      <w:proofErr w:type="gramEnd"/>
-      <w:r>
-        <w:t>“Big bang”)</w:t>
+      <w:r>
+        <w:t>Text{“Big bang”)</w:t>
       </w:r>
     </w:p>
     <w:p>
@@ -193,11 +126,7 @@
     <w:p>
       <w:r>
         <w:lastRenderedPageBreak/>
-        <w:t xml:space="preserve">Column (modifier = </w:t>
-      </w:r>
-      <w:proofErr w:type="spellStart"/>
-      <w:r>
-        <w:t>Modifier.</w:t>
+        <w:t>Column (modifier = Modifier.</w:t>
       </w:r>
       <w:r>
         <w:rPr>
@@ -206,13 +135,8 @@
         </w:rPr>
         <w:t>fillMaxHeight</w:t>
       </w:r>
-      <w:proofErr w:type="spellEnd"/>
-      <w:r>
-        <w:t>(</w:t>
-      </w:r>
-      <w:proofErr w:type="gramStart"/>
-      <w:r>
-        <w:t>).</w:t>
+      <w:r>
+        <w:t>().</w:t>
       </w:r>
       <w:r>
         <w:rPr>
@@ -221,90 +145,53 @@
         </w:rPr>
         <w:t>background</w:t>
       </w:r>
-      <w:proofErr w:type="gramEnd"/>
-      <w:r>
-        <w:t>(</w:t>
-      </w:r>
-      <w:proofErr w:type="spellStart"/>
-      <w:r>
-        <w:t>Color.Red</w:t>
-      </w:r>
-      <w:proofErr w:type="spellEnd"/>
-      <w:r>
-        <w:t>),</w:t>
-      </w:r>
-      <w:r>
+      <w:r>
+        <w:t>(Color.Red),</w:t>
+      </w:r>
+      <w:r>
+        <w:br/>
+        <w:t xml:space="preserve">    horizontalAlignment = Alignment.Start</w:t>
+      </w:r>
+      <w:r>
+        <w:t>,</w:t>
+      </w:r>
+    </w:p>
+    <w:p>
+      <w:r>
+        <w:t>verticalArrangement = Arrangement.SpaceAround</w:t>
+      </w:r>
+    </w:p>
+    <w:p>
+      <w:pPr>
+        <w:rPr>
+          <w:b/>
+          <w:bCs/>
+        </w:rPr>
+      </w:pPr>
+      <w:r>
+        <w:t xml:space="preserve"> </w:t>
+      </w:r>
+      <w:r>
+        <w:br/>
+        <w:t xml:space="preserve">    ) </w:t>
+      </w:r>
+      <w:r>
+        <w:rPr>
+          <w:b/>
+          <w:bCs/>
+        </w:rPr>
+        <w:t>{</w:t>
+      </w:r>
+      <w:r>
+        <w:rPr>
+          <w:b/>
+          <w:bCs/>
+        </w:rPr>
         <w:br/>
         <w:t xml:space="preserve">    </w:t>
       </w:r>
-      <w:proofErr w:type="spellStart"/>
-      <w:r>
-        <w:t>horizontalAlignment</w:t>
-      </w:r>
-      <w:proofErr w:type="spellEnd"/>
-      <w:r>
-        <w:t xml:space="preserve"> = </w:t>
-      </w:r>
-      <w:proofErr w:type="spellStart"/>
-      <w:r>
-        <w:t>Alignment.Start</w:t>
-      </w:r>
-      <w:proofErr w:type="spellEnd"/>
-      <w:r>
-        <w:t>,</w:t>
-      </w:r>
-    </w:p>
-    <w:p>
-      <w:proofErr w:type="spellStart"/>
-      <w:r>
-        <w:t>verticalArrangement</w:t>
-      </w:r>
-      <w:proofErr w:type="spellEnd"/>
-      <w:r>
-        <w:t xml:space="preserve"> = </w:t>
-      </w:r>
-      <w:proofErr w:type="spellStart"/>
-      <w:r>
-        <w:t>Arrangement.SpaceAround</w:t>
-      </w:r>
-      <w:proofErr w:type="spellEnd"/>
-    </w:p>
-    <w:p>
-      <w:pPr>
-        <w:rPr>
-          <w:b/>
-          <w:bCs/>
-        </w:rPr>
-      </w:pPr>
-      <w:r>
-        <w:t xml:space="preserve"> </w:t>
-      </w:r>
-      <w:r>
-        <w:br/>
-        <w:t xml:space="preserve">    ) </w:t>
-      </w:r>
-      <w:r>
-        <w:rPr>
-          <w:b/>
-          <w:bCs/>
-        </w:rPr>
-        <w:t>{</w:t>
-      </w:r>
-      <w:r>
-        <w:rPr>
-          <w:b/>
-          <w:bCs/>
-        </w:rPr>
-        <w:br/>
-        <w:t xml:space="preserve">    </w:t>
-      </w:r>
-      <w:proofErr w:type="gramStart"/>
-      <w:r>
-        <w:t>Text(</w:t>
-      </w:r>
-      <w:proofErr w:type="gramEnd"/>
-      <w:r>
-        <w:t>"Big N")</w:t>
+      <w:r>
+        <w:t>Text("Big N")</w:t>
       </w:r>
       <w:r>
         <w:br/>
@@ -344,7 +231,6 @@
           <w:iCs/>
         </w:rPr>
       </w:pPr>
-      <w:proofErr w:type="spellStart"/>
       <w:r>
         <w:t>Modifier.</w:t>
       </w:r>
@@ -360,23 +246,15 @@
           <w:i/>
           <w:iCs/>
         </w:rPr>
-        <w:t>xSize</w:t>
-      </w:r>
-      <w:proofErr w:type="spellEnd"/>
-      <w:r>
+        <w:t>xSize(0.5f) -&gt; It fills 50% of screen</w:t>
+      </w:r>
+    </w:p>
+    <w:p>
+      <w:pPr>
         <w:rPr>
           <w:i/>
           <w:iCs/>
         </w:rPr>
-        <w:t>(0.5f) -&gt; It fills 50% of screen</w:t>
-      </w:r>
-    </w:p>
-    <w:p>
-      <w:pPr>
-        <w:rPr>
-          <w:i/>
-          <w:iCs/>
-        </w:rPr>
       </w:pPr>
     </w:p>
     <w:p>
@@ -396,23 +274,13 @@
       </w:r>
     </w:p>
     <w:p>
-      <w:proofErr w:type="gramStart"/>
-      <w:r>
-        <w:t>.width</w:t>
-      </w:r>
-      <w:proofErr w:type="gramEnd"/>
-      <w:r>
-        <w:t>(100.dp),</w:t>
-      </w:r>
-    </w:p>
-    <w:p>
-      <w:proofErr w:type="gramStart"/>
-      <w:r>
-        <w:t>.height</w:t>
-      </w:r>
-      <w:proofErr w:type="gramEnd"/>
-      <w:r>
-        <w:t>(100.dp)</w:t>
+      <w:r>
+        <w:t>.width(100.dp),</w:t>
+      </w:r>
+    </w:p>
+    <w:p>
+      <w:r>
+        <w:t>.height(100.dp)</w:t>
       </w:r>
     </w:p>
     <w:p/>
@@ -428,194 +296,68 @@
       </w:r>
     </w:p>
     <w:p>
-      <w:proofErr w:type="gramStart"/>
-      <w:r>
-        <w:t>.background</w:t>
-      </w:r>
-      <w:proofErr w:type="gramEnd"/>
-      <w:r>
-        <w:t>(</w:t>
-      </w:r>
-      <w:proofErr w:type="spellStart"/>
-      <w:r>
-        <w:t>Color.Red</w:t>
-      </w:r>
-      <w:proofErr w:type="spellEnd"/>
-      <w:r>
-        <w:t>)</w:t>
-      </w:r>
-    </w:p>
-    <w:p>
-      <w:proofErr w:type="gramStart"/>
-      <w:r>
-        <w:t>.</w:t>
-      </w:r>
-      <w:proofErr w:type="spellStart"/>
-      <w:r>
-        <w:t>fillMaxHeight</w:t>
-      </w:r>
-      <w:proofErr w:type="spellEnd"/>
-      <w:proofErr w:type="gramEnd"/>
-      <w:r>
-        <w:t>(), .</w:t>
-      </w:r>
-      <w:proofErr w:type="spellStart"/>
-      <w:r>
-        <w:t>fillMaxWidth</w:t>
-      </w:r>
-      <w:proofErr w:type="spellEnd"/>
-      <w:r>
-        <w:t>(), .width(), .height(), .</w:t>
-      </w:r>
-      <w:proofErr w:type="spellStart"/>
-      <w:r>
-        <w:t>fillMaxSize</w:t>
-      </w:r>
-      <w:proofErr w:type="spellEnd"/>
-      <w:r>
-        <w:t>()</w:t>
-      </w:r>
-    </w:p>
-    <w:p>
-      <w:r>
-        <w:t xml:space="preserve">You can pass </w:t>
-      </w:r>
-      <w:proofErr w:type="spellStart"/>
-      <w:r>
-        <w:t>paremeters</w:t>
-      </w:r>
-      <w:proofErr w:type="spellEnd"/>
-      <w:r>
-        <w:t xml:space="preserve"> to Maximum height, width and fill </w:t>
-      </w:r>
-      <w:proofErr w:type="spellStart"/>
-      <w:r>
-        <w:t>maxsize</w:t>
-      </w:r>
-      <w:proofErr w:type="spellEnd"/>
-      <w:r>
-        <w:t xml:space="preserve"> like 0.5f 50% covering.</w:t>
-      </w:r>
-    </w:p>
-    <w:p>
-      <w:pPr>
-        <w:rPr>
-          <w:b/>
-          <w:bCs/>
-        </w:rPr>
-      </w:pPr>
-      <w:r>
-        <w:rPr>
-          <w:b/>
-          <w:bCs/>
-        </w:rPr>
-        <w:t xml:space="preserve">If we pass more width than parents width, automatically set to parent width for </w:t>
-      </w:r>
-      <w:proofErr w:type="gramStart"/>
-      <w:r>
-        <w:rPr>
-          <w:b/>
-          <w:bCs/>
-        </w:rPr>
-        <w:t>width(</w:t>
-      </w:r>
-      <w:proofErr w:type="gramEnd"/>
-      <w:r>
-        <w:rPr>
-          <w:b/>
-          <w:bCs/>
-        </w:rPr>
-        <w:t>) function</w:t>
-      </w:r>
-    </w:p>
-    <w:p>
-      <w:pPr>
-        <w:rPr>
-          <w:b/>
-          <w:bCs/>
-        </w:rPr>
-      </w:pPr>
-      <w:proofErr w:type="gramStart"/>
-      <w:r>
-        <w:rPr>
-          <w:b/>
-          <w:bCs/>
-        </w:rPr>
-        <w:t>.</w:t>
-      </w:r>
-      <w:proofErr w:type="spellStart"/>
-      <w:r>
-        <w:rPr>
-          <w:b/>
-          <w:bCs/>
-        </w:rPr>
-        <w:t>requiredWidth</w:t>
-      </w:r>
-      <w:proofErr w:type="spellEnd"/>
-      <w:proofErr w:type="gramEnd"/>
-      <w:r>
-        <w:rPr>
-          <w:b/>
-          <w:bCs/>
-        </w:rPr>
-        <w:t xml:space="preserve"> will actually taken according to given width, so it does not rely on parents width.</w:t>
-      </w:r>
-    </w:p>
-    <w:p>
-      <w:proofErr w:type="gramStart"/>
-      <w:r>
-        <w:t>.padding</w:t>
-      </w:r>
-      <w:proofErr w:type="gramEnd"/>
-      <w:r>
-        <w:t>(10.dp) You can give padding like that.</w:t>
-      </w:r>
-    </w:p>
-    <w:p>
-      <w:pPr>
-        <w:rPr>
-          <w:b/>
-          <w:bCs/>
-        </w:rPr>
-      </w:pPr>
-      <w:r>
-        <w:rPr>
-          <w:b/>
-          <w:bCs/>
-        </w:rPr>
-        <w:t xml:space="preserve">2 </w:t>
-      </w:r>
-      <w:proofErr w:type="spellStart"/>
-      <w:r>
-        <w:rPr>
-          <w:b/>
-          <w:bCs/>
-        </w:rPr>
-        <w:t>paremeters</w:t>
-      </w:r>
-      <w:proofErr w:type="spellEnd"/>
-      <w:r>
-        <w:rPr>
-          <w:b/>
-          <w:bCs/>
-        </w:rPr>
-        <w:t xml:space="preserve"> -&gt; first for </w:t>
-      </w:r>
-      <w:proofErr w:type="spellStart"/>
-      <w:r>
-        <w:rPr>
-          <w:b/>
-          <w:bCs/>
-        </w:rPr>
-        <w:t>horinzontal</w:t>
-      </w:r>
-      <w:proofErr w:type="spellEnd"/>
-      <w:r>
-        <w:rPr>
-          <w:b/>
-          <w:bCs/>
-        </w:rPr>
-        <w:t xml:space="preserve"> and second for vertical</w:t>
+      <w:r>
+        <w:t>.background(Color.Red)</w:t>
+      </w:r>
+    </w:p>
+    <w:p>
+      <w:r>
+        <w:t>.fillMaxHeight(), .fillMaxWidth(), .width(), .height(), .fillMaxSize()</w:t>
+      </w:r>
+    </w:p>
+    <w:p>
+      <w:r>
+        <w:t>You can pass paremeters to Maximum height, width and fill maxsize like 0.5f 50% covering.</w:t>
+      </w:r>
+    </w:p>
+    <w:p>
+      <w:pPr>
+        <w:rPr>
+          <w:b/>
+          <w:bCs/>
+        </w:rPr>
+      </w:pPr>
+      <w:r>
+        <w:rPr>
+          <w:b/>
+          <w:bCs/>
+        </w:rPr>
+        <w:t>If we pass more width than parents width, automatically set to parent width for width() function</w:t>
+      </w:r>
+    </w:p>
+    <w:p>
+      <w:pPr>
+        <w:rPr>
+          <w:b/>
+          <w:bCs/>
+        </w:rPr>
+      </w:pPr>
+      <w:r>
+        <w:rPr>
+          <w:b/>
+          <w:bCs/>
+        </w:rPr>
+        <w:t>.requiredWidth will actually taken according to given width, so it does not rely on parents width.</w:t>
+      </w:r>
+    </w:p>
+    <w:p>
+      <w:r>
+        <w:t>.padding(10.dp) You can give padding like that.</w:t>
+      </w:r>
+    </w:p>
+    <w:p>
+      <w:pPr>
+        <w:rPr>
+          <w:b/>
+          <w:bCs/>
+        </w:rPr>
+      </w:pPr>
+      <w:r>
+        <w:rPr>
+          <w:b/>
+          <w:bCs/>
+        </w:rPr>
+        <w:t>2 paremeters -&gt; first for horinzontal and second for vertical</w:t>
       </w:r>
     </w:p>
     <w:p>
@@ -654,21 +396,11 @@
       </w:r>
     </w:p>
     <w:p>
-      <w:proofErr w:type="gramStart"/>
       <w:r>
         <w:t>.border</w:t>
       </w:r>
-      <w:proofErr w:type="gramEnd"/>
-      <w:r>
-        <w:t xml:space="preserve"> (5.dp, </w:t>
-      </w:r>
-      <w:proofErr w:type="spellStart"/>
-      <w:r>
-        <w:t>Color.Red</w:t>
-      </w:r>
-      <w:proofErr w:type="spellEnd"/>
-      <w:r>
-        <w:t xml:space="preserve">) </w:t>
+      <w:r>
+        <w:t xml:space="preserve"> (5.dp, Color.Red) </w:t>
       </w:r>
     </w:p>
     <w:p>
@@ -716,7 +448,45 @@
         <w:t>Output:</w:t>
       </w:r>
     </w:p>
-    <w:p/>
+    <w:p>
+      <w:r>
+        <w:drawing>
+          <wp:inline distT="0" distB="0" distL="0" distR="0" wp14:anchorId="6E0B6F8F" wp14:editId="47C3A966">
+            <wp:extent cx="4544059" cy="3477110"/>
+            <wp:effectExtent l="0" t="0" r="9525" b="9525"/>
+            <wp:docPr id="1246225492" name="Picture 1"/>
+            <wp:cNvGraphicFramePr>
+              <a:graphicFrameLocks xmlns:a="http://schemas.openxmlformats.org/drawingml/2006/main" noChangeAspect="1"/>
+            </wp:cNvGraphicFramePr>
+            <a:graphic xmlns:a="http://schemas.openxmlformats.org/drawingml/2006/main">
+              <a:graphicData uri="http://schemas.openxmlformats.org/drawingml/2006/picture">
+                <pic:pic xmlns:pic="http://schemas.openxmlformats.org/drawingml/2006/picture">
+                  <pic:nvPicPr>
+                    <pic:cNvPr id="1246225492" name=""/>
+                    <pic:cNvPicPr/>
+                  </pic:nvPicPr>
+                  <pic:blipFill>
+                    <a:blip r:embed="rId5"/>
+                    <a:stretch>
+                      <a:fillRect/>
+                    </a:stretch>
+                  </pic:blipFill>
+                  <pic:spPr>
+                    <a:xfrm>
+                      <a:off x="0" y="0"/>
+                      <a:ext cx="4544059" cy="3477110"/>
+                    </a:xfrm>
+                    <a:prstGeom prst="rect">
+                      <a:avLst/>
+                    </a:prstGeom>
+                  </pic:spPr>
+                </pic:pic>
+              </a:graphicData>
+            </a:graphic>
+          </wp:inline>
+        </w:drawing>
+      </w:r>
+    </w:p>
     <w:p/>
     <w:p>
       <w:pPr>
@@ -732,21 +502,8 @@
       </w:r>
     </w:p>
     <w:p>
-      <w:proofErr w:type="gramStart"/>
-      <w:r>
-        <w:t>Text(</w:t>
-      </w:r>
-      <w:proofErr w:type="gramEnd"/>
-      <w:r>
-        <w:t xml:space="preserve">“Talha”, modifier = </w:t>
-      </w:r>
-      <w:proofErr w:type="spellStart"/>
-      <w:r>
-        <w:t>Modifier.offset</w:t>
-      </w:r>
-      <w:proofErr w:type="spellEnd"/>
-      <w:r>
-        <w:t>(50.dp, 20.dp)</w:t>
+      <w:r>
+        <w:t>Text(“Talha”, modifier = Modifier.offset(50.dp, 20.dp)</w:t>
       </w:r>
     </w:p>
     <w:p>
@@ -761,15 +518,7 @@
     </w:p>
     <w:p>
       <w:r>
-        <w:t xml:space="preserve">It does not push other </w:t>
-      </w:r>
-      <w:proofErr w:type="gramStart"/>
-      <w:r>
-        <w:t>elements,</w:t>
-      </w:r>
-      <w:proofErr w:type="gramEnd"/>
-      <w:r>
-        <w:t xml:space="preserve"> it only takes given elements.</w:t>
+        <w:t>It does not push other elements, it only takes given elements.</w:t>
       </w:r>
     </w:p>
     <w:p/>
@@ -787,21 +536,8 @@
       </w:r>
     </w:p>
     <w:p>
-      <w:proofErr w:type="gramStart"/>
-      <w:r>
-        <w:t>Spacer(</w:t>
-      </w:r>
-      <w:proofErr w:type="gramEnd"/>
-      <w:r>
-        <w:t xml:space="preserve">modifier = </w:t>
-      </w:r>
-      <w:proofErr w:type="spellStart"/>
-      <w:r>
-        <w:t>Modifier.height</w:t>
-      </w:r>
-      <w:proofErr w:type="spellEnd"/>
-      <w:r>
-        <w:t>(50.dp))</w:t>
+      <w:r>
+        <w:t>Spacer(modifier = Modifier.height(50.dp))</w:t>
       </w:r>
     </w:p>
     <w:p>

</xml_diff>

<commit_message>
Auto commit: Fri Oct 18 17:38:52 2024
</commit_message>
<xml_diff>
--- a/Row and Column in Compose.docx
+++ b/Row and Column in Compose.docx
@@ -475,6 +475,47 @@
                     <a:xfrm>
                       <a:off x="0" y="0"/>
                       <a:ext cx="4544059" cy="3477110"/>
+                    </a:xfrm>
+                    <a:prstGeom prst="rect">
+                      <a:avLst/>
+                    </a:prstGeom>
+                  </pic:spPr>
+                </pic:pic>
+              </a:graphicData>
+            </a:graphic>
+          </wp:inline>
+        </w:drawing>
+      </w:r>
+    </w:p>
+    <w:p/>
+    <w:p>
+      <w:r>
+        <w:lastRenderedPageBreak/>
+        <w:drawing>
+          <wp:inline distT="0" distB="0" distL="0" distR="0" wp14:anchorId="176A5FEE" wp14:editId="3AA649C9">
+            <wp:extent cx="5943600" cy="3738245"/>
+            <wp:effectExtent l="0" t="0" r="0" b="0"/>
+            <wp:docPr id="424232743" name="Picture 1"/>
+            <wp:cNvGraphicFramePr>
+              <a:graphicFrameLocks xmlns:a="http://schemas.openxmlformats.org/drawingml/2006/main" noChangeAspect="1"/>
+            </wp:cNvGraphicFramePr>
+            <a:graphic xmlns:a="http://schemas.openxmlformats.org/drawingml/2006/main">
+              <a:graphicData uri="http://schemas.openxmlformats.org/drawingml/2006/picture">
+                <pic:pic xmlns:pic="http://schemas.openxmlformats.org/drawingml/2006/picture">
+                  <pic:nvPicPr>
+                    <pic:cNvPr id="424232743" name=""/>
+                    <pic:cNvPicPr/>
+                  </pic:nvPicPr>
+                  <pic:blipFill>
+                    <a:blip r:embed="rId6"/>
+                    <a:stretch>
+                      <a:fillRect/>
+                    </a:stretch>
+                  </pic:blipFill>
+                  <pic:spPr>
+                    <a:xfrm>
+                      <a:off x="0" y="0"/>
+                      <a:ext cx="5943600" cy="3738245"/>
                     </a:xfrm>
                     <a:prstGeom prst="rect">
                       <a:avLst/>

</xml_diff>

<commit_message>
Auto commit: Fri Oct 18 17:38:55 2024
</commit_message>
<xml_diff>
--- a/Row and Column in Compose.docx
+++ b/Row and Column in Compose.docx
@@ -20,8 +20,13 @@
       </w:r>
     </w:p>
     <w:p>
-      <w:r>
-        <w:t>setContent{</w:t>
+      <w:proofErr w:type="spellStart"/>
+      <w:r>
+        <w:t>setContent</w:t>
+      </w:r>
+      <w:proofErr w:type="spellEnd"/>
+      <w:r>
+        <w:t>{</w:t>
       </w:r>
     </w:p>
     <w:p>
@@ -68,32 +73,70 @@
       </w:r>
     </w:p>
     <w:p>
+      <w:proofErr w:type="spellStart"/>
       <w:r>
         <w:t>Arrangement.SpaceAround</w:t>
       </w:r>
+      <w:proofErr w:type="spellEnd"/>
       <w:r>
         <w:t xml:space="preserve">, </w:t>
       </w:r>
+      <w:proofErr w:type="spellStart"/>
       <w:r>
         <w:t>Arrangement.Space</w:t>
       </w:r>
       <w:r>
-        <w:t>Between, Arrangement.SpaceEvenly</w:t>
-      </w:r>
-    </w:p>
-    <w:p/>
-    <w:p/>
-    <w:p/>
-    <w:p>
-      <w:r>
-        <w:t>Alignment -&gt; Cross Axis , column ko cross krny wali direction mai</w:t>
-      </w:r>
-    </w:p>
-    <w:p/>
-    <w:p/>
-    <w:p>
-      <w:r>
-        <w:t>setContent{</w:t>
+        <w:t>Between</w:t>
+      </w:r>
+      <w:proofErr w:type="spellEnd"/>
+      <w:r>
+        <w:t xml:space="preserve">, </w:t>
+      </w:r>
+      <w:proofErr w:type="spellStart"/>
+      <w:r>
+        <w:t>Arrangement.SpaceEvenly</w:t>
+      </w:r>
+      <w:proofErr w:type="spellEnd"/>
+    </w:p>
+    <w:p/>
+    <w:p/>
+    <w:p/>
+    <w:p>
+      <w:r>
+        <w:t xml:space="preserve">Alignment -&gt; Cross Axis , column ko cross </w:t>
+      </w:r>
+      <w:proofErr w:type="spellStart"/>
+      <w:r>
+        <w:t>krny</w:t>
+      </w:r>
+      <w:proofErr w:type="spellEnd"/>
+      <w:r>
+        <w:t xml:space="preserve"> </w:t>
+      </w:r>
+      <w:proofErr w:type="spellStart"/>
+      <w:r>
+        <w:t>wali</w:t>
+      </w:r>
+      <w:proofErr w:type="spellEnd"/>
+      <w:r>
+        <w:t xml:space="preserve"> direction </w:t>
+      </w:r>
+      <w:proofErr w:type="spellStart"/>
+      <w:r>
+        <w:t>mai</w:t>
+      </w:r>
+      <w:proofErr w:type="spellEnd"/>
+    </w:p>
+    <w:p/>
+    <w:p/>
+    <w:p>
+      <w:proofErr w:type="spellStart"/>
+      <w:r>
+        <w:t>setContent</w:t>
+      </w:r>
+      <w:proofErr w:type="spellEnd"/>
+      <w:r>
+        <w:t>{</w:t>
       </w:r>
     </w:p>
     <w:p>
@@ -126,7 +169,11 @@
     <w:p>
       <w:r>
         <w:lastRenderedPageBreak/>
-        <w:t>Column (modifier = Modifier.</w:t>
+        <w:t xml:space="preserve">Column (modifier = </w:t>
+      </w:r>
+      <w:proofErr w:type="spellStart"/>
+      <w:r>
+        <w:t>Modifier.</w:t>
       </w:r>
       <w:r>
         <w:rPr>
@@ -135,6 +182,7 @@
         </w:rPr>
         <w:t>fillMaxHeight</w:t>
       </w:r>
+      <w:proofErr w:type="spellEnd"/>
       <w:r>
         <w:t>().</w:t>
       </w:r>
@@ -146,20 +194,51 @@
         <w:t>background</w:t>
       </w:r>
       <w:r>
-        <w:t>(Color.Red),</w:t>
+        <w:t>(</w:t>
+      </w:r>
+      <w:proofErr w:type="spellStart"/>
+      <w:r>
+        <w:t>Color.Red</w:t>
+      </w:r>
+      <w:proofErr w:type="spellEnd"/>
+      <w:r>
+        <w:t>),</w:t>
       </w:r>
       <w:r>
         <w:br/>
-        <w:t xml:space="preserve">    horizontalAlignment = Alignment.Start</w:t>
-      </w:r>
+        <w:t xml:space="preserve">    </w:t>
+      </w:r>
+      <w:proofErr w:type="spellStart"/>
+      <w:r>
+        <w:t>horizontalAlignment</w:t>
+      </w:r>
+      <w:proofErr w:type="spellEnd"/>
+      <w:r>
+        <w:t xml:space="preserve"> = </w:t>
+      </w:r>
+      <w:proofErr w:type="spellStart"/>
+      <w:r>
+        <w:t>Alignment.Start</w:t>
+      </w:r>
+      <w:proofErr w:type="spellEnd"/>
       <w:r>
         <w:t>,</w:t>
       </w:r>
     </w:p>
     <w:p>
-      <w:r>
-        <w:t>verticalArrangement = Arrangement.SpaceAround</w:t>
-      </w:r>
+      <w:proofErr w:type="spellStart"/>
+      <w:r>
+        <w:t>verticalArrangement</w:t>
+      </w:r>
+      <w:proofErr w:type="spellEnd"/>
+      <w:r>
+        <w:t xml:space="preserve"> = </w:t>
+      </w:r>
+      <w:proofErr w:type="spellStart"/>
+      <w:r>
+        <w:t>Arrangement.SpaceAround</w:t>
+      </w:r>
+      <w:proofErr w:type="spellEnd"/>
     </w:p>
     <w:p>
       <w:pPr>
@@ -231,6 +310,7 @@
           <w:iCs/>
         </w:rPr>
       </w:pPr>
+      <w:proofErr w:type="spellStart"/>
       <w:r>
         <w:t>Modifier.</w:t>
       </w:r>
@@ -246,15 +326,23 @@
           <w:i/>
           <w:iCs/>
         </w:rPr>
-        <w:t>xSize(0.5f) -&gt; It fills 50% of screen</w:t>
-      </w:r>
-    </w:p>
-    <w:p>
-      <w:pPr>
+        <w:t>xSize</w:t>
+      </w:r>
+      <w:proofErr w:type="spellEnd"/>
+      <w:r>
         <w:rPr>
           <w:i/>
           <w:iCs/>
         </w:rPr>
+        <w:t>(0.5f) -&gt; It fills 50% of screen</w:t>
+      </w:r>
+    </w:p>
+    <w:p>
+      <w:pPr>
+        <w:rPr>
+          <w:i/>
+          <w:iCs/>
+        </w:rPr>
       </w:pPr>
     </w:p>
     <w:p>
@@ -297,17 +385,65 @@
     </w:p>
     <w:p>
       <w:r>
-        <w:t>.background(Color.Red)</w:t>
-      </w:r>
-    </w:p>
-    <w:p>
-      <w:r>
-        <w:t>.fillMaxHeight(), .fillMaxWidth(), .width(), .height(), .fillMaxSize()</w:t>
-      </w:r>
-    </w:p>
-    <w:p>
-      <w:r>
-        <w:t>You can pass paremeters to Maximum height, width and fill maxsize like 0.5f 50% covering.</w:t>
+        <w:t>.background(</w:t>
+      </w:r>
+      <w:proofErr w:type="spellStart"/>
+      <w:r>
+        <w:t>Color.Red</w:t>
+      </w:r>
+      <w:proofErr w:type="spellEnd"/>
+      <w:r>
+        <w:t>)</w:t>
+      </w:r>
+    </w:p>
+    <w:p>
+      <w:r>
+        <w:t>.</w:t>
+      </w:r>
+      <w:proofErr w:type="spellStart"/>
+      <w:r>
+        <w:t>fillMaxHeight</w:t>
+      </w:r>
+      <w:proofErr w:type="spellEnd"/>
+      <w:r>
+        <w:t>(), .</w:t>
+      </w:r>
+      <w:proofErr w:type="spellStart"/>
+      <w:r>
+        <w:t>fillMaxWidth</w:t>
+      </w:r>
+      <w:proofErr w:type="spellEnd"/>
+      <w:r>
+        <w:t>(), .width(), .height(), .</w:t>
+      </w:r>
+      <w:proofErr w:type="spellStart"/>
+      <w:r>
+        <w:t>fillMaxSize</w:t>
+      </w:r>
+      <w:proofErr w:type="spellEnd"/>
+      <w:r>
+        <w:t>()</w:t>
+      </w:r>
+    </w:p>
+    <w:p>
+      <w:r>
+        <w:t xml:space="preserve">You can pass </w:t>
+      </w:r>
+      <w:proofErr w:type="spellStart"/>
+      <w:r>
+        <w:t>paremeters</w:t>
+      </w:r>
+      <w:proofErr w:type="spellEnd"/>
+      <w:r>
+        <w:t xml:space="preserve"> to Maximum height, width and fill </w:t>
+      </w:r>
+      <w:proofErr w:type="spellStart"/>
+      <w:r>
+        <w:t>maxsize</w:t>
+      </w:r>
+      <w:proofErr w:type="spellEnd"/>
+      <w:r>
+        <w:t xml:space="preserve"> like 0.5f 50% covering.</w:t>
       </w:r>
     </w:p>
     <w:p>
@@ -337,7 +473,23 @@
           <w:b/>
           <w:bCs/>
         </w:rPr>
-        <w:t>.requiredWidth will actually taken according to given width, so it does not rely on parents width.</w:t>
+        <w:t>.</w:t>
+      </w:r>
+      <w:proofErr w:type="spellStart"/>
+      <w:r>
+        <w:rPr>
+          <w:b/>
+          <w:bCs/>
+        </w:rPr>
+        <w:t>requiredWidth</w:t>
+      </w:r>
+      <w:proofErr w:type="spellEnd"/>
+      <w:r>
+        <w:rPr>
+          <w:b/>
+          <w:bCs/>
+        </w:rPr>
+        <w:t xml:space="preserve"> will actually taken according to given width, so it does not rely on parents width.</w:t>
       </w:r>
     </w:p>
     <w:p>
@@ -357,7 +509,39 @@
           <w:b/>
           <w:bCs/>
         </w:rPr>
-        <w:t>2 paremeters -&gt; first for horinzontal and second for vertical</w:t>
+        <w:t xml:space="preserve">2 </w:t>
+      </w:r>
+      <w:proofErr w:type="spellStart"/>
+      <w:r>
+        <w:rPr>
+          <w:b/>
+          <w:bCs/>
+        </w:rPr>
+        <w:t>paremeters</w:t>
+      </w:r>
+      <w:proofErr w:type="spellEnd"/>
+      <w:r>
+        <w:rPr>
+          <w:b/>
+          <w:bCs/>
+        </w:rPr>
+        <w:t xml:space="preserve"> -&gt; first for </w:t>
+      </w:r>
+      <w:proofErr w:type="spellStart"/>
+      <w:r>
+        <w:rPr>
+          <w:b/>
+          <w:bCs/>
+        </w:rPr>
+        <w:t>horinzontal</w:t>
+      </w:r>
+      <w:proofErr w:type="spellEnd"/>
+      <w:r>
+        <w:rPr>
+          <w:b/>
+          <w:bCs/>
+        </w:rPr>
+        <w:t xml:space="preserve"> and second for vertical</w:t>
       </w:r>
     </w:p>
     <w:p>
@@ -400,7 +584,15 @@
         <w:t>.border</w:t>
       </w:r>
       <w:r>
-        <w:t xml:space="preserve"> (5.dp, Color.Red) </w:t>
+        <w:t xml:space="preserve"> (5.dp, </w:t>
+      </w:r>
+      <w:proofErr w:type="spellStart"/>
+      <w:r>
+        <w:t>Color.Red</w:t>
+      </w:r>
+      <w:proofErr w:type="spellEnd"/>
+      <w:r>
+        <w:t xml:space="preserve">) </w:t>
       </w:r>
     </w:p>
     <w:p>
@@ -544,7 +736,15 @@
     </w:p>
     <w:p>
       <w:r>
-        <w:t>Text(“Talha”, modifier = Modifier.offset(50.dp, 20.dp)</w:t>
+        <w:t xml:space="preserve">Text(“Talha”, modifier = </w:t>
+      </w:r>
+      <w:proofErr w:type="spellStart"/>
+      <w:r>
+        <w:t>Modifier.offset</w:t>
+      </w:r>
+      <w:proofErr w:type="spellEnd"/>
+      <w:r>
+        <w:t>(50.dp, 20.dp)</w:t>
       </w:r>
     </w:p>
     <w:p>
@@ -578,7 +778,15 @@
     </w:p>
     <w:p>
       <w:r>
-        <w:t>Spacer(modifier = Modifier.height(50.dp))</w:t>
+        <w:t xml:space="preserve">Spacer(modifier = </w:t>
+      </w:r>
+      <w:proofErr w:type="spellStart"/>
+      <w:r>
+        <w:t>Modifier.height</w:t>
+      </w:r>
+      <w:proofErr w:type="spellEnd"/>
+      <w:r>
+        <w:t>(50.dp))</w:t>
       </w:r>
     </w:p>
     <w:p>

</xml_diff>

<commit_message>
Auto commit: Fri Oct 18 17:39:44 2024
</commit_message>
<xml_diff>
--- a/Row and Column in Compose.docx
+++ b/Row and Column in Compose.docx
@@ -20,13 +20,8 @@
       </w:r>
     </w:p>
     <w:p>
-      <w:proofErr w:type="spellStart"/>
-      <w:r>
-        <w:t>setContent</w:t>
-      </w:r>
-      <w:proofErr w:type="spellEnd"/>
-      <w:r>
-        <w:t>{</w:t>
+      <w:r>
+        <w:t>setContent{</w:t>
       </w:r>
     </w:p>
     <w:p>
@@ -73,70 +68,32 @@
       </w:r>
     </w:p>
     <w:p>
-      <w:proofErr w:type="spellStart"/>
       <w:r>
         <w:t>Arrangement.SpaceAround</w:t>
       </w:r>
-      <w:proofErr w:type="spellEnd"/>
       <w:r>
         <w:t xml:space="preserve">, </w:t>
       </w:r>
-      <w:proofErr w:type="spellStart"/>
       <w:r>
         <w:t>Arrangement.Space</w:t>
       </w:r>
       <w:r>
-        <w:t>Between</w:t>
-      </w:r>
-      <w:proofErr w:type="spellEnd"/>
-      <w:r>
-        <w:t xml:space="preserve">, </w:t>
-      </w:r>
-      <w:proofErr w:type="spellStart"/>
-      <w:r>
-        <w:t>Arrangement.SpaceEvenly</w:t>
-      </w:r>
-      <w:proofErr w:type="spellEnd"/>
-    </w:p>
-    <w:p/>
-    <w:p/>
-    <w:p/>
-    <w:p>
-      <w:r>
-        <w:t xml:space="preserve">Alignment -&gt; Cross Axis , column ko cross </w:t>
-      </w:r>
-      <w:proofErr w:type="spellStart"/>
-      <w:r>
-        <w:t>krny</w:t>
-      </w:r>
-      <w:proofErr w:type="spellEnd"/>
-      <w:r>
-        <w:t xml:space="preserve"> </w:t>
-      </w:r>
-      <w:proofErr w:type="spellStart"/>
-      <w:r>
-        <w:t>wali</w:t>
-      </w:r>
-      <w:proofErr w:type="spellEnd"/>
-      <w:r>
-        <w:t xml:space="preserve"> direction </w:t>
-      </w:r>
-      <w:proofErr w:type="spellStart"/>
-      <w:r>
-        <w:t>mai</w:t>
-      </w:r>
-      <w:proofErr w:type="spellEnd"/>
-    </w:p>
-    <w:p/>
-    <w:p/>
-    <w:p>
-      <w:proofErr w:type="spellStart"/>
-      <w:r>
-        <w:t>setContent</w:t>
-      </w:r>
-      <w:proofErr w:type="spellEnd"/>
-      <w:r>
-        <w:t>{</w:t>
+        <w:t>Between, Arrangement.SpaceEvenly</w:t>
+      </w:r>
+    </w:p>
+    <w:p/>
+    <w:p/>
+    <w:p/>
+    <w:p>
+      <w:r>
+        <w:t>Alignment -&gt; Cross Axis , column ko cross krny wali direction mai</w:t>
+      </w:r>
+    </w:p>
+    <w:p/>
+    <w:p/>
+    <w:p>
+      <w:r>
+        <w:t>setContent{</w:t>
       </w:r>
     </w:p>
     <w:p>
@@ -169,11 +126,7 @@
     <w:p>
       <w:r>
         <w:lastRenderedPageBreak/>
-        <w:t xml:space="preserve">Column (modifier = </w:t>
-      </w:r>
-      <w:proofErr w:type="spellStart"/>
-      <w:r>
-        <w:t>Modifier.</w:t>
+        <w:t>Column (modifier = Modifier.</w:t>
       </w:r>
       <w:r>
         <w:rPr>
@@ -182,7 +135,6 @@
         </w:rPr>
         <w:t>fillMaxHeight</w:t>
       </w:r>
-      <w:proofErr w:type="spellEnd"/>
       <w:r>
         <w:t>().</w:t>
       </w:r>
@@ -194,97 +146,183 @@
         <w:t>background</w:t>
       </w:r>
       <w:r>
-        <w:t>(</w:t>
-      </w:r>
-      <w:proofErr w:type="spellStart"/>
-      <w:r>
-        <w:t>Color.Red</w:t>
-      </w:r>
-      <w:proofErr w:type="spellEnd"/>
-      <w:r>
-        <w:t>),</w:t>
-      </w:r>
-      <w:r>
+        <w:t>(Color.Red),</w:t>
+      </w:r>
+      <w:r>
+        <w:br/>
+        <w:t xml:space="preserve">    horizontalAlignment = Alignment.Start</w:t>
+      </w:r>
+      <w:r>
+        <w:t>,</w:t>
+      </w:r>
+    </w:p>
+    <w:p>
+      <w:r>
+        <w:t>verticalArrangement = Arrangement.SpaceAround</w:t>
+      </w:r>
+    </w:p>
+    <w:p>
+      <w:pPr>
+        <w:rPr>
+          <w:b/>
+          <w:bCs/>
+        </w:rPr>
+      </w:pPr>
+      <w:r>
+        <w:t xml:space="preserve"> </w:t>
+      </w:r>
+      <w:r>
+        <w:br/>
+        <w:t xml:space="preserve">    ) </w:t>
+      </w:r>
+      <w:r>
+        <w:rPr>
+          <w:b/>
+          <w:bCs/>
+        </w:rPr>
+        <w:t>{</w:t>
+      </w:r>
+      <w:r>
+        <w:rPr>
+          <w:b/>
+          <w:bCs/>
+        </w:rPr>
         <w:br/>
         <w:t xml:space="preserve">    </w:t>
       </w:r>
-      <w:proofErr w:type="spellStart"/>
-      <w:r>
-        <w:t>horizontalAlignment</w:t>
-      </w:r>
-      <w:proofErr w:type="spellEnd"/>
-      <w:r>
-        <w:t xml:space="preserve"> = </w:t>
-      </w:r>
-      <w:proofErr w:type="spellStart"/>
-      <w:r>
-        <w:t>Alignment.Start</w:t>
-      </w:r>
-      <w:proofErr w:type="spellEnd"/>
-      <w:r>
-        <w:t>,</w:t>
-      </w:r>
-    </w:p>
-    <w:p>
-      <w:proofErr w:type="spellStart"/>
-      <w:r>
-        <w:t>verticalArrangement</w:t>
-      </w:r>
-      <w:proofErr w:type="spellEnd"/>
-      <w:r>
-        <w:t xml:space="preserve"> = </w:t>
-      </w:r>
-      <w:proofErr w:type="spellStart"/>
-      <w:r>
-        <w:t>Arrangement.SpaceAround</w:t>
-      </w:r>
-      <w:proofErr w:type="spellEnd"/>
-    </w:p>
-    <w:p>
-      <w:pPr>
+      <w:r>
+        <w:t>Text("Big N")</w:t>
+      </w:r>
+      <w:r>
+        <w:br/>
+        <w:t xml:space="preserve">    Text("Big O")</w:t>
+      </w:r>
+      <w:r>
+        <w:br/>
+      </w:r>
+      <w:r>
         <w:rPr>
           <w:b/>
           <w:bCs/>
         </w:rPr>
-      </w:pPr>
-      <w:r>
-        <w:t xml:space="preserve"> </w:t>
-      </w:r>
-      <w:r>
-        <w:br/>
-        <w:t xml:space="preserve">    ) </w:t>
-      </w:r>
-      <w:r>
+        <w:t>}</w:t>
+      </w:r>
+    </w:p>
+    <w:p>
+      <w:pPr>
         <w:rPr>
           <w:b/>
           <w:bCs/>
         </w:rPr>
-        <w:t>{</w:t>
-      </w:r>
-      <w:r>
+      </w:pPr>
+    </w:p>
+    <w:p>
+      <w:pPr>
+        <w:pStyle w:val="Heading1"/>
+      </w:pPr>
+      <w:r>
+        <w:t>Fill Max Size</w:t>
+      </w:r>
+    </w:p>
+    <w:p>
+      <w:pPr>
+        <w:rPr>
+          <w:i/>
+          <w:iCs/>
+        </w:rPr>
+      </w:pPr>
+      <w:r>
+        <w:t>Modifier.</w:t>
+      </w:r>
+      <w:r>
+        <w:rPr>
+          <w:i/>
+          <w:iCs/>
+        </w:rPr>
+        <w:t>fillMa</w:t>
+      </w:r>
+      <w:r>
+        <w:rPr>
+          <w:i/>
+          <w:iCs/>
+        </w:rPr>
+        <w:t>xSize(0.5f) -&gt; It fills 50% of screen</w:t>
+      </w:r>
+    </w:p>
+    <w:p>
+      <w:pPr>
+        <w:rPr>
+          <w:i/>
+          <w:iCs/>
+        </w:rPr>
+      </w:pPr>
+    </w:p>
+    <w:p>
+      <w:pPr>
+        <w:pStyle w:val="Heading1"/>
+      </w:pPr>
+      <w:r>
+        <w:t>Width and Heigh</w:t>
+      </w:r>
+      <w:r>
+        <w:t>t</w:t>
+      </w:r>
+    </w:p>
+    <w:p>
+      <w:r>
+        <w:t>modifier = Modifier</w:t>
+      </w:r>
+    </w:p>
+    <w:p>
+      <w:r>
+        <w:t>.width(100.dp),</w:t>
+      </w:r>
+    </w:p>
+    <w:p>
+      <w:r>
+        <w:t>.height(100.dp)</w:t>
+      </w:r>
+    </w:p>
+    <w:p/>
+    <w:p>
+      <w:pPr>
+        <w:pStyle w:val="Heading1"/>
+      </w:pPr>
+      <w:r>
+        <w:t>Modifier Attributes</w:t>
+      </w:r>
+      <w:r>
+        <w:t xml:space="preserve"> on Column/Row</w:t>
+      </w:r>
+    </w:p>
+    <w:p>
+      <w:r>
+        <w:t>.background(Color.Red)</w:t>
+      </w:r>
+    </w:p>
+    <w:p>
+      <w:r>
+        <w:t>.fillMaxHeight(), .fillMaxWidth(), .width(), .height(), .fillMaxSize()</w:t>
+      </w:r>
+    </w:p>
+    <w:p>
+      <w:r>
+        <w:t>You can pass paremeters to Maximum height, width and fill maxsize like 0.5f 50% covering.</w:t>
+      </w:r>
+    </w:p>
+    <w:p>
+      <w:pPr>
         <w:rPr>
           <w:b/>
           <w:bCs/>
         </w:rPr>
-        <w:br/>
-        <w:t xml:space="preserve">    </w:t>
-      </w:r>
-      <w:r>
-        <w:t>Text("Big N")</w:t>
-      </w:r>
-      <w:r>
-        <w:br/>
-        <w:t xml:space="preserve">    Text("Big O")</w:t>
-      </w:r>
-      <w:r>
-        <w:br/>
-      </w:r>
+      </w:pPr>
       <w:r>
         <w:rPr>
           <w:b/>
           <w:bCs/>
         </w:rPr>
-        <w:t>}</w:t>
+        <w:t>If we pass more width than parents width, automatically set to parent width for width() function</w:t>
       </w:r>
     </w:p>
     <w:p>
@@ -294,283 +332,61 @@
           <w:bCs/>
         </w:rPr>
       </w:pPr>
-    </w:p>
-    <w:p>
-      <w:pPr>
-        <w:pStyle w:val="Heading1"/>
-      </w:pPr>
-      <w:r>
-        <w:t>Fill Max Size</w:t>
-      </w:r>
-    </w:p>
-    <w:p>
-      <w:pPr>
-        <w:rPr>
-          <w:i/>
-          <w:iCs/>
-        </w:rPr>
-      </w:pPr>
-      <w:proofErr w:type="spellStart"/>
-      <w:r>
-        <w:t>Modifier.</w:t>
-      </w:r>
-      <w:r>
-        <w:rPr>
-          <w:i/>
-          <w:iCs/>
-        </w:rPr>
-        <w:t>fillMa</w:t>
-      </w:r>
-      <w:r>
-        <w:rPr>
-          <w:i/>
-          <w:iCs/>
-        </w:rPr>
-        <w:t>xSize</w:t>
-      </w:r>
-      <w:proofErr w:type="spellEnd"/>
-      <w:r>
-        <w:rPr>
-          <w:i/>
-          <w:iCs/>
-        </w:rPr>
-        <w:t>(0.5f) -&gt; It fills 50% of screen</w:t>
-      </w:r>
-    </w:p>
-    <w:p>
-      <w:pPr>
-        <w:rPr>
-          <w:i/>
-          <w:iCs/>
-        </w:rPr>
-      </w:pPr>
-    </w:p>
-    <w:p>
-      <w:pPr>
-        <w:pStyle w:val="Heading1"/>
-      </w:pPr>
-      <w:r>
-        <w:t>Width and Heigh</w:t>
-      </w:r>
-      <w:r>
-        <w:t>t</w:t>
-      </w:r>
-    </w:p>
-    <w:p>
-      <w:r>
-        <w:t>modifier = Modifier</w:t>
-      </w:r>
-    </w:p>
-    <w:p>
-      <w:r>
-        <w:t>.width(100.dp),</w:t>
-      </w:r>
-    </w:p>
-    <w:p>
-      <w:r>
-        <w:t>.height(100.dp)</w:t>
-      </w:r>
-    </w:p>
-    <w:p/>
-    <w:p>
-      <w:pPr>
-        <w:pStyle w:val="Heading1"/>
-      </w:pPr>
-      <w:r>
-        <w:t>Modifier Attributes</w:t>
-      </w:r>
-      <w:r>
-        <w:t xml:space="preserve"> on Column/Row</w:t>
-      </w:r>
-    </w:p>
-    <w:p>
-      <w:r>
-        <w:t>.background(</w:t>
-      </w:r>
-      <w:proofErr w:type="spellStart"/>
-      <w:r>
-        <w:t>Color.Red</w:t>
-      </w:r>
-      <w:proofErr w:type="spellEnd"/>
-      <w:r>
-        <w:t>)</w:t>
-      </w:r>
-    </w:p>
-    <w:p>
-      <w:r>
-        <w:t>.</w:t>
-      </w:r>
-      <w:proofErr w:type="spellStart"/>
-      <w:r>
-        <w:t>fillMaxHeight</w:t>
-      </w:r>
-      <w:proofErr w:type="spellEnd"/>
-      <w:r>
-        <w:t>(), .</w:t>
-      </w:r>
-      <w:proofErr w:type="spellStart"/>
-      <w:r>
-        <w:t>fillMaxWidth</w:t>
-      </w:r>
-      <w:proofErr w:type="spellEnd"/>
-      <w:r>
-        <w:t>(), .width(), .height(), .</w:t>
-      </w:r>
-      <w:proofErr w:type="spellStart"/>
-      <w:r>
-        <w:t>fillMaxSize</w:t>
-      </w:r>
-      <w:proofErr w:type="spellEnd"/>
-      <w:r>
-        <w:t>()</w:t>
-      </w:r>
-    </w:p>
-    <w:p>
-      <w:r>
-        <w:t xml:space="preserve">You can pass </w:t>
-      </w:r>
-      <w:proofErr w:type="spellStart"/>
-      <w:r>
-        <w:t>paremeters</w:t>
-      </w:r>
-      <w:proofErr w:type="spellEnd"/>
-      <w:r>
-        <w:t xml:space="preserve"> to Maximum height, width and fill </w:t>
-      </w:r>
-      <w:proofErr w:type="spellStart"/>
-      <w:r>
-        <w:t>maxsize</w:t>
-      </w:r>
-      <w:proofErr w:type="spellEnd"/>
-      <w:r>
-        <w:t xml:space="preserve"> like 0.5f 50% covering.</w:t>
-      </w:r>
-    </w:p>
-    <w:p>
-      <w:pPr>
+      <w:r>
         <w:rPr>
           <w:b/>
           <w:bCs/>
         </w:rPr>
-      </w:pPr>
-      <w:r>
+        <w:t>.requiredWidth will actually taken according to given width, so it does not rely on parents width.</w:t>
+      </w:r>
+    </w:p>
+    <w:p>
+      <w:r>
+        <w:t>.padding(10.dp) You can give padding like that.</w:t>
+      </w:r>
+    </w:p>
+    <w:p>
+      <w:pPr>
         <w:rPr>
           <w:b/>
           <w:bCs/>
         </w:rPr>
-        <w:t>If we pass more width than parents width, automatically set to parent width for width() function</w:t>
-      </w:r>
-    </w:p>
-    <w:p>
-      <w:pPr>
+      </w:pPr>
+      <w:r>
         <w:rPr>
           <w:b/>
           <w:bCs/>
         </w:rPr>
-      </w:pPr>
-      <w:r>
+        <w:t>2 paremeters -&gt; first for horinzontal and second for vertical</w:t>
+      </w:r>
+    </w:p>
+    <w:p>
+      <w:pPr>
         <w:rPr>
           <w:b/>
           <w:bCs/>
         </w:rPr>
-        <w:t>.</w:t>
-      </w:r>
-      <w:proofErr w:type="spellStart"/>
+      </w:pPr>
       <w:r>
         <w:rPr>
           <w:b/>
           <w:bCs/>
         </w:rPr>
-        <w:t>requiredWidth</w:t>
-      </w:r>
-      <w:proofErr w:type="spellEnd"/>
-      <w:r>
+        <w:t>4 parameters -&gt; start, top, end, bottom</w:t>
+      </w:r>
+    </w:p>
+    <w:p>
+      <w:pPr>
         <w:rPr>
           <w:b/>
           <w:bCs/>
         </w:rPr>
-        <w:t xml:space="preserve"> will actually taken according to given width, so it does not rely on parents width.</w:t>
-      </w:r>
-    </w:p>
-    <w:p>
-      <w:r>
-        <w:t>.padding(10.dp) You can give padding like that.</w:t>
-      </w:r>
-    </w:p>
-    <w:p>
-      <w:pPr>
+      </w:pPr>
+      <w:r>
         <w:rPr>
           <w:b/>
           <w:bCs/>
         </w:rPr>
-      </w:pPr>
-      <w:r>
-        <w:rPr>
-          <w:b/>
-          <w:bCs/>
-        </w:rPr>
-        <w:t xml:space="preserve">2 </w:t>
-      </w:r>
-      <w:proofErr w:type="spellStart"/>
-      <w:r>
-        <w:rPr>
-          <w:b/>
-          <w:bCs/>
-        </w:rPr>
-        <w:t>paremeters</w:t>
-      </w:r>
-      <w:proofErr w:type="spellEnd"/>
-      <w:r>
-        <w:rPr>
-          <w:b/>
-          <w:bCs/>
-        </w:rPr>
-        <w:t xml:space="preserve"> -&gt; first for </w:t>
-      </w:r>
-      <w:proofErr w:type="spellStart"/>
-      <w:r>
-        <w:rPr>
-          <w:b/>
-          <w:bCs/>
-        </w:rPr>
-        <w:t>horinzontal</w:t>
-      </w:r>
-      <w:proofErr w:type="spellEnd"/>
-      <w:r>
-        <w:rPr>
-          <w:b/>
-          <w:bCs/>
-        </w:rPr>
-        <w:t xml:space="preserve"> and second for vertical</w:t>
-      </w:r>
-    </w:p>
-    <w:p>
-      <w:pPr>
-        <w:rPr>
-          <w:b/>
-          <w:bCs/>
-        </w:rPr>
-      </w:pPr>
-      <w:r>
-        <w:rPr>
-          <w:b/>
-          <w:bCs/>
-        </w:rPr>
-        <w:t>4 parameters -&gt; start, top, end, bottom</w:t>
-      </w:r>
-    </w:p>
-    <w:p>
-      <w:pPr>
-        <w:rPr>
-          <w:b/>
-          <w:bCs/>
-        </w:rPr>
-      </w:pPr>
-      <w:r>
-        <w:rPr>
-          <w:b/>
-          <w:bCs/>
-        </w:rPr>
         <w:t>Note:</w:t>
       </w:r>
     </w:p>
@@ -584,15 +400,7 @@
         <w:t>.border</w:t>
       </w:r>
       <w:r>
-        <w:t xml:space="preserve"> (5.dp, </w:t>
-      </w:r>
-      <w:proofErr w:type="spellStart"/>
-      <w:r>
-        <w:t>Color.Red</w:t>
-      </w:r>
-      <w:proofErr w:type="spellEnd"/>
-      <w:r>
-        <w:t xml:space="preserve">) </w:t>
+        <w:t xml:space="preserve"> (5.dp, Color.Red) </w:t>
       </w:r>
     </w:p>
     <w:p>
@@ -725,6 +533,44 @@
       <w:pPr>
         <w:pStyle w:val="Heading1"/>
       </w:pPr>
+      <w:r>
+        <w:lastRenderedPageBreak/>
+        <w:drawing>
+          <wp:inline distT="0" distB="0" distL="0" distR="0" wp14:anchorId="3EDB32D3" wp14:editId="1FD66FE1">
+            <wp:extent cx="5943600" cy="3760470"/>
+            <wp:effectExtent l="0" t="0" r="0" b="0"/>
+            <wp:docPr id="650537931" name="Picture 1"/>
+            <wp:cNvGraphicFramePr>
+              <a:graphicFrameLocks xmlns:a="http://schemas.openxmlformats.org/drawingml/2006/main" noChangeAspect="1"/>
+            </wp:cNvGraphicFramePr>
+            <a:graphic xmlns:a="http://schemas.openxmlformats.org/drawingml/2006/main">
+              <a:graphicData uri="http://schemas.openxmlformats.org/drawingml/2006/picture">
+                <pic:pic xmlns:pic="http://schemas.openxmlformats.org/drawingml/2006/picture">
+                  <pic:nvPicPr>
+                    <pic:cNvPr id="650537931" name=""/>
+                    <pic:cNvPicPr/>
+                  </pic:nvPicPr>
+                  <pic:blipFill>
+                    <a:blip r:embed="rId7"/>
+                    <a:stretch>
+                      <a:fillRect/>
+                    </a:stretch>
+                  </pic:blipFill>
+                  <pic:spPr>
+                    <a:xfrm>
+                      <a:off x="0" y="0"/>
+                      <a:ext cx="5943600" cy="3760470"/>
+                    </a:xfrm>
+                    <a:prstGeom prst="rect">
+                      <a:avLst/>
+                    </a:prstGeom>
+                  </pic:spPr>
+                </pic:pic>
+              </a:graphicData>
+            </a:graphic>
+          </wp:inline>
+        </w:drawing>
+      </w:r>
     </w:p>
     <w:p>
       <w:pPr>
@@ -736,15 +582,7 @@
     </w:p>
     <w:p>
       <w:r>
-        <w:t xml:space="preserve">Text(“Talha”, modifier = </w:t>
-      </w:r>
-      <w:proofErr w:type="spellStart"/>
-      <w:r>
-        <w:t>Modifier.offset</w:t>
-      </w:r>
-      <w:proofErr w:type="spellEnd"/>
-      <w:r>
-        <w:t>(50.dp, 20.dp)</w:t>
+        <w:t>Text(“Talha”, modifier = Modifier.offset(50.dp, 20.dp)</w:t>
       </w:r>
     </w:p>
     <w:p>
@@ -778,15 +616,7 @@
     </w:p>
     <w:p>
       <w:r>
-        <w:t xml:space="preserve">Spacer(modifier = </w:t>
-      </w:r>
-      <w:proofErr w:type="spellStart"/>
-      <w:r>
-        <w:t>Modifier.height</w:t>
-      </w:r>
-      <w:proofErr w:type="spellEnd"/>
-      <w:r>
-        <w:t>(50.dp))</w:t>
+        <w:t>Spacer(modifier = Modifier.height(50.dp))</w:t>
       </w:r>
     </w:p>
     <w:p>

</xml_diff>

<commit_message>
Auto commit: Fri Oct 18 17:41:59 2024
</commit_message>
<xml_diff>
--- a/Row and Column in Compose.docx
+++ b/Row and Column in Compose.docx
@@ -598,6 +598,11 @@
     <w:p>
       <w:r>
         <w:t>It does not push other elements, it only takes given elements.</w:t>
+      </w:r>
+    </w:p>
+    <w:p>
+      <w:r>
+        <w:t>modifier = Modifier.clickable {}</w:t>
       </w:r>
     </w:p>
     <w:p/>

</xml_diff>